<commit_message>
Règle et condition de victoire
</commit_message>
<xml_diff>
--- a/Rapport Démomote 2ème Année.docx
+++ b/Rapport Démomote 2ème Année.docx
@@ -10,11 +10,13 @@
           <w:docPartUnique/>
         </w:docPartObj>
       </w:sdtPr>
+      <w:sdtEndPr/>
       <w:sdtContent>
         <w:p>
           <w:r>
             <w:rPr>
               <w:noProof/>
+              <w:lang w:eastAsia="fr-CH"/>
             </w:rPr>
             <mc:AlternateContent>
               <mc:Choice Requires="wpg">
@@ -132,6 +134,7 @@
                                     <w:dataBinding w:prefixMappings="xmlns:ns0='http://purl.org/dc/elements/1.1/' xmlns:ns1='http://schemas.openxmlformats.org/package/2006/metadata/core-properties' " w:xpath="/ns1:coreProperties[1]/ns0:creator[1]" w:storeItemID="{6C3C8BC8-F283-45AE-878A-BAB7291924A1}"/>
                                     <w:text/>
                                   </w:sdtPr>
+                                  <w:sdtEndPr/>
                                   <w:sdtContent>
                                     <w:p>
                                       <w:pPr>
@@ -180,6 +183,7 @@
                                       <w:dataBinding w:prefixMappings="xmlns:ns0='http://schemas.openxmlformats.org/officeDocument/2006/extended-properties' " w:xpath="/ns0:Properties[1]/ns0:Company[1]" w:storeItemID="{6668398D-A668-4E3E-A5EB-62B293D839F1}"/>
                                       <w:text/>
                                     </w:sdtPr>
+                                    <w:sdtEndPr/>
                                     <w:sdtContent>
                                       <w:r>
                                         <w:rPr>
@@ -209,6 +213,7 @@
                                       <w:dataBinding w:prefixMappings="xmlns:ns0='http://schemas.microsoft.com/office/2006/coverPageProps' " w:xpath="/ns0:CoverPageProperties[1]/ns0:CompanyAddress[1]" w:storeItemID="{55AF091B-3C7A-41E3-B477-F2FDAA23CFDA}"/>
                                       <w:text/>
                                     </w:sdtPr>
+                                    <w:sdtEndPr/>
                                     <w:sdtContent>
                                       <w:r>
                                         <w:rPr>
@@ -278,6 +283,7 @@
                                     <w:dataBinding w:prefixMappings="xmlns:ns0='http://purl.org/dc/elements/1.1/' xmlns:ns1='http://schemas.openxmlformats.org/package/2006/metadata/core-properties' " w:xpath="/ns1:coreProperties[1]/ns0:title[1]" w:storeItemID="{6C3C8BC8-F283-45AE-878A-BAB7291924A1}"/>
                                     <w:text/>
                                   </w:sdtPr>
+                                  <w:sdtEndPr/>
                                   <w:sdtContent>
                                     <w:p>
                                       <w:pPr>
@@ -555,53 +561,28 @@
         <w:rPr>
           <w:b/>
         </w:rPr>
-        <w:t xml:space="preserve">Cartes à disposition : </w:t>
+        <w:t>Au lancement du jeu :</w:t>
       </w:r>
     </w:p>
     <w:p>
       <w:r>
-        <w:tab/>
-        <w:t>Des cartes de -8 à 8</w:t>
+        <w:t>Lors du démarrage du jeu vous vous trouvé sur un menu qui vous demande combien de joueur vont participer. Vous pouvez jouer de 2 à 5 joueurs.</w:t>
       </w:r>
     </w:p>
     <w:p>
-      <w:r>
-        <w:tab/>
-        <w:t>Des carte IDIOT d’une valeur de 0.</w:t>
-      </w:r>
-    </w:p>
-    <w:p>
-      <w:pPr>
-        <w:rPr>
-          <w:b/>
-        </w:rPr>
-      </w:pPr>
-      <w:r>
-        <w:rPr>
-          <w:b/>
-        </w:rPr>
-        <w:t>Déroulement d’un tour.</w:t>
-      </w:r>
-    </w:p>
-    <w:p>
-      <w:r>
-        <w:t>En tout premier lieux le premier lance un dé de 6 face. S’il obtient plus de 3 il peut visualiser une carte du joueur précédant. S’il obtient 3 ou moins il peut piocher des cartes. Si un joueur à au moins 5 carte il peut dévoiler sa main.</w:t>
-      </w:r>
-      <w:r>
-        <w:t xml:space="preserve"> Si un joueur décide de montrer sa main toutes les cartes sont affiché et le joueur le plus proche de 23 gagne la manche. Si un joueur à une carte IDIOT, une carte 2 et une carte 3 il gagne la manche.</w:t>
-      </w:r>
-    </w:p>
-    <w:p>
+      <w:pPr>
+        <w:jc w:val="center"/>
+      </w:pPr>
       <w:r>
         <w:rPr>
           <w:noProof/>
           <w:lang w:eastAsia="fr-CH"/>
         </w:rPr>
         <w:drawing>
-          <wp:inline distT="0" distB="0" distL="0" distR="0" wp14:anchorId="2E1B3AEF" wp14:editId="6F5564C3">
-            <wp:extent cx="5760720" cy="3281045"/>
-            <wp:effectExtent l="0" t="0" r="0" b="0"/>
-            <wp:docPr id="1" name="Image 1"/>
+          <wp:inline distT="0" distB="0" distL="0" distR="0" wp14:anchorId="2F491115" wp14:editId="61C8DDF1">
+            <wp:extent cx="4679529" cy="2638425"/>
+            <wp:effectExtent l="76200" t="76200" r="140335" b="123825"/>
+            <wp:docPr id="2" name="Image 2"/>
             <wp:cNvGraphicFramePr>
               <a:graphicFrameLocks xmlns:a="http://schemas.openxmlformats.org/drawingml/2006/main" noChangeAspect="1"/>
             </wp:cNvGraphicFramePr>
@@ -621,11 +602,25 @@
                   <pic:spPr>
                     <a:xfrm>
                       <a:off x="0" y="0"/>
-                      <a:ext cx="5760720" cy="3281045"/>
+                      <a:ext cx="4687665" cy="2643012"/>
                     </a:xfrm>
                     <a:prstGeom prst="rect">
                       <a:avLst/>
                     </a:prstGeom>
+                    <a:ln w="38100" cap="sq">
+                      <a:solidFill>
+                        <a:srgbClr val="000000"/>
+                      </a:solidFill>
+                      <a:prstDash val="solid"/>
+                      <a:miter lim="800000"/>
+                    </a:ln>
+                    <a:effectLst>
+                      <a:outerShdw blurRad="50800" dist="38100" dir="2700000" algn="tl" rotWithShape="0">
+                        <a:srgbClr val="000000">
+                          <a:alpha val="43000"/>
+                        </a:srgbClr>
+                      </a:outerShdw>
+                    </a:effectLst>
                   </pic:spPr>
                 </pic:pic>
               </a:graphicData>
@@ -635,14 +630,164 @@
       </w:r>
     </w:p>
     <w:p>
-      <w:r>
-        <w:t>Une fois que vous avez pioché ou visualisé une carte adverse vous devez passé au joueur suivant qui lance le dé à son tour.</w:t>
-      </w:r>
-      <w:r>
-        <w:t>**************************************************</w:t>
+      <w:pPr>
+        <w:rPr>
+          <w:b/>
+        </w:rPr>
+      </w:pPr>
+      <w:r>
+        <w:rPr>
+          <w:b/>
+        </w:rPr>
+        <w:t xml:space="preserve">Cartes à disposition : </w:t>
+      </w:r>
+    </w:p>
+    <w:p>
+      <w:r>
+        <w:tab/>
+        <w:t>Des cartes de -8 à 8</w:t>
+      </w:r>
+    </w:p>
+    <w:p>
+      <w:r>
+        <w:tab/>
+        <w:t>Des carte IDIOT d’une valeur de 0.</w:t>
+      </w:r>
+    </w:p>
+    <w:p>
+      <w:pPr>
+        <w:rPr>
+          <w:b/>
+        </w:rPr>
+      </w:pPr>
+      <w:r>
+        <w:rPr>
+          <w:b/>
+        </w:rPr>
+        <w:t>Dérouleme</w:t>
+      </w:r>
+      <w:r>
+        <w:rPr>
+          <w:b/>
+        </w:rPr>
+        <w:t>nt d’un tour :</w:t>
+      </w:r>
+    </w:p>
+    <w:p>
+      <w:r>
+        <w:t>En tout premier lieux le premier lance un dé de 6 face. S’il obtient plus de 3 il peut visualiser une carte du joueur précédant. S’il obtient 3 ou moins il peut piocher des cartes. Si un joueur à au moins 5 carte il peut dévoiler sa main.</w:t>
+      </w:r>
+      <w:r>
+        <w:t xml:space="preserve"> </w:t>
+      </w:r>
+      <w:r>
+        <w:t>Quand un joueur montre</w:t>
+      </w:r>
+      <w:r>
+        <w:t xml:space="preserve"> sa main toutes les cartes sont </w:t>
+      </w:r>
+      <w:r>
+        <w:t>affiché.</w:t>
+      </w:r>
+    </w:p>
+    <w:p>
+      <w:pPr>
+        <w:jc w:val="center"/>
+      </w:pPr>
+      <w:r>
+        <w:rPr>
+          <w:noProof/>
+          <w:lang w:eastAsia="fr-CH"/>
+        </w:rPr>
+        <w:drawing>
+          <wp:inline distT="0" distB="0" distL="0" distR="0" wp14:anchorId="2E1B3AEF" wp14:editId="6F5564C3">
+            <wp:extent cx="3077142" cy="1752600"/>
+            <wp:effectExtent l="76200" t="76200" r="142875" b="133350"/>
+            <wp:docPr id="1" name="Image 1"/>
+            <wp:cNvGraphicFramePr>
+              <a:graphicFrameLocks xmlns:a="http://schemas.openxmlformats.org/drawingml/2006/main" noChangeAspect="1"/>
+            </wp:cNvGraphicFramePr>
+            <a:graphic xmlns:a="http://schemas.openxmlformats.org/drawingml/2006/main">
+              <a:graphicData uri="http://schemas.openxmlformats.org/drawingml/2006/picture">
+                <pic:pic xmlns:pic="http://schemas.openxmlformats.org/drawingml/2006/picture">
+                  <pic:nvPicPr>
+                    <pic:cNvPr id="1" name=""/>
+                    <pic:cNvPicPr/>
+                  </pic:nvPicPr>
+                  <pic:blipFill>
+                    <a:blip r:embed="rId6"/>
+                    <a:stretch>
+                      <a:fillRect/>
+                    </a:stretch>
+                  </pic:blipFill>
+                  <pic:spPr>
+                    <a:xfrm>
+                      <a:off x="0" y="0"/>
+                      <a:ext cx="3240161" cy="1845448"/>
+                    </a:xfrm>
+                    <a:prstGeom prst="rect">
+                      <a:avLst/>
+                    </a:prstGeom>
+                    <a:ln w="38100" cap="sq">
+                      <a:solidFill>
+                        <a:srgbClr val="000000"/>
+                      </a:solidFill>
+                      <a:prstDash val="solid"/>
+                      <a:miter lim="800000"/>
+                    </a:ln>
+                    <a:effectLst>
+                      <a:outerShdw blurRad="50800" dist="38100" dir="2700000" algn="tl" rotWithShape="0">
+                        <a:srgbClr val="000000">
+                          <a:alpha val="43000"/>
+                        </a:srgbClr>
+                      </a:outerShdw>
+                    </a:effectLst>
+                  </pic:spPr>
+                </pic:pic>
+              </a:graphicData>
+            </a:graphic>
+          </wp:inline>
+        </w:drawing>
+      </w:r>
+    </w:p>
+    <w:p>
+      <w:r>
+        <w:lastRenderedPageBreak/>
+        <w:t>Une fois que vous avez pioché ou visualisé une carte adverse vous devez passé au joueur suivant qui lance le dé à son tour</w:t>
+      </w:r>
+      <w:r>
+        <w:t>.</w:t>
+      </w:r>
+      <w:r>
+        <w:t xml:space="preserve"> Le premier joueur à 5 point gagne le match.</w:t>
+      </w:r>
+    </w:p>
+    <w:p>
+      <w:r>
+        <w:t>Condition pour gagner une manche</w:t>
+      </w:r>
+      <w:r>
+        <w:t xml:space="preserve"> : </w:t>
+      </w:r>
+    </w:p>
+    <w:p>
+      <w:r>
+        <w:t>Quand un joueur montre sa main le joueur le plus proche de 23 gagna la manche. Cependant si celui-ci dép</w:t>
+      </w:r>
+      <w:r>
+        <w:t xml:space="preserve">asse 23 ou est en dessous de -23 il </w:t>
+      </w:r>
+      <w:r>
+        <w:t>perd</w:t>
       </w:r>
       <w:bookmarkStart w:id="0" w:name="_GoBack"/>
       <w:bookmarkEnd w:id="0"/>
+      <w:r>
+        <w:t xml:space="preserve"> tous ses points</w:t>
+      </w:r>
+      <w:r>
+        <w:t>.</w:t>
+      </w:r>
     </w:p>
     <w:sectPr>
       <w:pgSz w:w="11906" w:h="16838"/>

</xml_diff>

<commit_message>
JDT 16.06.2017 et Rapport
</commit_message>
<xml_diff>
--- a/Rapport Démomote 2ème Année.docx
+++ b/Rapport Démomote 2ème Année.docx
@@ -349,6 +349,7 @@
                               <w:dataBinding w:prefixMappings="xmlns:ns0='http://purl.org/dc/elements/1.1/' xmlns:ns1='http://schemas.openxmlformats.org/package/2006/metadata/core-properties' " w:xpath="/ns1:coreProperties[1]/ns0:creator[1]" w:storeItemID="{6C3C8BC8-F283-45AE-878A-BAB7291924A1}"/>
                               <w:text/>
                             </w:sdtPr>
+                            <w:sdtEndPr/>
                             <w:sdtContent>
                               <w:p>
                                 <w:pPr>
@@ -397,6 +398,7 @@
                                 <w:dataBinding w:prefixMappings="xmlns:ns0='http://schemas.openxmlformats.org/officeDocument/2006/extended-properties' " w:xpath="/ns0:Properties[1]/ns0:Company[1]" w:storeItemID="{6668398D-A668-4E3E-A5EB-62B293D839F1}"/>
                                 <w:text/>
                               </w:sdtPr>
+                              <w:sdtEndPr/>
                               <w:sdtContent>
                                 <w:r>
                                   <w:rPr>
@@ -426,6 +428,7 @@
                                 <w:dataBinding w:prefixMappings="xmlns:ns0='http://schemas.microsoft.com/office/2006/coverPageProps' " w:xpath="/ns0:CoverPageProperties[1]/ns0:CompanyAddress[1]" w:storeItemID="{55AF091B-3C7A-41E3-B477-F2FDAA23CFDA}"/>
                                 <w:text/>
                               </w:sdtPr>
+                              <w:sdtEndPr/>
                               <w:sdtContent>
                                 <w:r>
                                   <w:rPr>
@@ -461,6 +464,7 @@
                               <w:dataBinding w:prefixMappings="xmlns:ns0='http://purl.org/dc/elements/1.1/' xmlns:ns1='http://schemas.openxmlformats.org/package/2006/metadata/core-properties' " w:xpath="/ns1:coreProperties[1]/ns0:title[1]" w:storeItemID="{6C3C8BC8-F283-45AE-878A-BAB7291924A1}"/>
                               <w:text/>
                             </w:sdtPr>
+                            <w:sdtEndPr/>
                             <w:sdtContent>
                               <w:p>
                                 <w:pPr>
@@ -504,23 +508,385 @@
         </w:p>
       </w:sdtContent>
     </w:sdt>
+    <w:sdt>
+      <w:sdtPr>
+        <w:rPr>
+          <w:lang w:val="fr-FR"/>
+        </w:rPr>
+        <w:id w:val="1574472983"/>
+        <w:docPartObj>
+          <w:docPartGallery w:val="Table of Contents"/>
+          <w:docPartUnique/>
+        </w:docPartObj>
+      </w:sdtPr>
+      <w:sdtEndPr>
+        <w:rPr>
+          <w:b/>
+          <w:bCs/>
+        </w:rPr>
+      </w:sdtEndPr>
+      <w:sdtContent>
+        <w:p>
+          <w:r>
+            <w:rPr>
+              <w:lang w:val="fr-FR"/>
+            </w:rPr>
+            <w:t>Table des matières</w:t>
+          </w:r>
+        </w:p>
+        <w:p>
+          <w:pPr>
+            <w:pStyle w:val="TM2"/>
+            <w:tabs>
+              <w:tab w:val="left" w:pos="660"/>
+              <w:tab w:val="right" w:leader="dot" w:pos="9062"/>
+            </w:tabs>
+            <w:rPr>
+              <w:noProof/>
+            </w:rPr>
+          </w:pPr>
+          <w:r>
+            <w:fldChar w:fldCharType="begin"/>
+          </w:r>
+          <w:r>
+            <w:instrText xml:space="preserve"> TOC \o "1-3" \h \z \u </w:instrText>
+          </w:r>
+          <w:r>
+            <w:fldChar w:fldCharType="separate"/>
+          </w:r>
+          <w:hyperlink w:anchor="_Toc485382437" w:history="1">
+            <w:r>
+              <w:rPr>
+                <w:rStyle w:val="Lienhypertexte"/>
+                <w:noProof/>
+              </w:rPr>
+              <w:t>1.</w:t>
+            </w:r>
+            <w:r>
+              <w:rPr>
+                <w:noProof/>
+              </w:rPr>
+              <w:tab/>
+            </w:r>
+            <w:r>
+              <w:rPr>
+                <w:rStyle w:val="Lienhypertexte"/>
+                <w:noProof/>
+              </w:rPr>
+              <w:t>Introduction</w:t>
+            </w:r>
+            <w:r>
+              <w:rPr>
+                <w:noProof/>
+                <w:webHidden/>
+              </w:rPr>
+              <w:tab/>
+            </w:r>
+            <w:r>
+              <w:rPr>
+                <w:noProof/>
+                <w:webHidden/>
+              </w:rPr>
+              <w:fldChar w:fldCharType="begin"/>
+            </w:r>
+            <w:r>
+              <w:rPr>
+                <w:noProof/>
+                <w:webHidden/>
+              </w:rPr>
+              <w:instrText xml:space="preserve"> PAGEREF _Toc485382437 \h </w:instrText>
+            </w:r>
+            <w:r>
+              <w:rPr>
+                <w:noProof/>
+                <w:webHidden/>
+              </w:rPr>
+            </w:r>
+            <w:r>
+              <w:rPr>
+                <w:noProof/>
+                <w:webHidden/>
+              </w:rPr>
+              <w:fldChar w:fldCharType="separate"/>
+            </w:r>
+            <w:r>
+              <w:rPr>
+                <w:noProof/>
+                <w:webHidden/>
+              </w:rPr>
+              <w:t>2</w:t>
+            </w:r>
+            <w:r>
+              <w:rPr>
+                <w:noProof/>
+                <w:webHidden/>
+              </w:rPr>
+              <w:fldChar w:fldCharType="end"/>
+            </w:r>
+          </w:hyperlink>
+        </w:p>
+        <w:p>
+          <w:pPr>
+            <w:pStyle w:val="TM2"/>
+            <w:tabs>
+              <w:tab w:val="left" w:pos="660"/>
+              <w:tab w:val="right" w:leader="dot" w:pos="9062"/>
+            </w:tabs>
+            <w:rPr>
+              <w:noProof/>
+            </w:rPr>
+          </w:pPr>
+          <w:hyperlink w:anchor="_Toc485382438" w:history="1">
+            <w:r>
+              <w:rPr>
+                <w:rStyle w:val="Lienhypertexte"/>
+                <w:noProof/>
+              </w:rPr>
+              <w:t>2.</w:t>
+            </w:r>
+            <w:r>
+              <w:rPr>
+                <w:noProof/>
+              </w:rPr>
+              <w:tab/>
+            </w:r>
+            <w:r>
+              <w:rPr>
+                <w:rStyle w:val="Lienhypertexte"/>
+                <w:noProof/>
+              </w:rPr>
+              <w:t>Planification</w:t>
+            </w:r>
+            <w:r>
+              <w:rPr>
+                <w:noProof/>
+                <w:webHidden/>
+              </w:rPr>
+              <w:tab/>
+            </w:r>
+            <w:r>
+              <w:rPr>
+                <w:noProof/>
+                <w:webHidden/>
+              </w:rPr>
+              <w:fldChar w:fldCharType="begin"/>
+            </w:r>
+            <w:r>
+              <w:rPr>
+                <w:noProof/>
+                <w:webHidden/>
+              </w:rPr>
+              <w:instrText xml:space="preserve"> PAGEREF _Toc485382438 \h </w:instrText>
+            </w:r>
+            <w:r>
+              <w:rPr>
+                <w:noProof/>
+                <w:webHidden/>
+              </w:rPr>
+            </w:r>
+            <w:r>
+              <w:rPr>
+                <w:noProof/>
+                <w:webHidden/>
+              </w:rPr>
+              <w:fldChar w:fldCharType="separate"/>
+            </w:r>
+            <w:r>
+              <w:rPr>
+                <w:noProof/>
+                <w:webHidden/>
+              </w:rPr>
+              <w:t>2</w:t>
+            </w:r>
+            <w:r>
+              <w:rPr>
+                <w:noProof/>
+                <w:webHidden/>
+              </w:rPr>
+              <w:fldChar w:fldCharType="end"/>
+            </w:r>
+          </w:hyperlink>
+        </w:p>
+        <w:p>
+          <w:pPr>
+            <w:pStyle w:val="TM2"/>
+            <w:tabs>
+              <w:tab w:val="left" w:pos="660"/>
+              <w:tab w:val="right" w:leader="dot" w:pos="9062"/>
+            </w:tabs>
+            <w:rPr>
+              <w:noProof/>
+            </w:rPr>
+          </w:pPr>
+          <w:hyperlink w:anchor="_Toc485382439" w:history="1">
+            <w:r>
+              <w:rPr>
+                <w:rStyle w:val="Lienhypertexte"/>
+                <w:noProof/>
+              </w:rPr>
+              <w:t>3.</w:t>
+            </w:r>
+            <w:r>
+              <w:rPr>
+                <w:noProof/>
+              </w:rPr>
+              <w:tab/>
+            </w:r>
+            <w:r>
+              <w:rPr>
+                <w:rStyle w:val="Lienhypertexte"/>
+                <w:noProof/>
+              </w:rPr>
+              <w:t>Manuel d’utilisation</w:t>
+            </w:r>
+            <w:r>
+              <w:rPr>
+                <w:noProof/>
+                <w:webHidden/>
+              </w:rPr>
+              <w:tab/>
+            </w:r>
+            <w:r>
+              <w:rPr>
+                <w:noProof/>
+                <w:webHidden/>
+              </w:rPr>
+              <w:fldChar w:fldCharType="begin"/>
+            </w:r>
+            <w:r>
+              <w:rPr>
+                <w:noProof/>
+                <w:webHidden/>
+              </w:rPr>
+              <w:instrText xml:space="preserve"> PAGEREF _Toc485382439 \h </w:instrText>
+            </w:r>
+            <w:r>
+              <w:rPr>
+                <w:noProof/>
+                <w:webHidden/>
+              </w:rPr>
+            </w:r>
+            <w:r>
+              <w:rPr>
+                <w:noProof/>
+                <w:webHidden/>
+              </w:rPr>
+              <w:fldChar w:fldCharType="separate"/>
+            </w:r>
+            <w:r>
+              <w:rPr>
+                <w:noProof/>
+                <w:webHidden/>
+              </w:rPr>
+              <w:t>2</w:t>
+            </w:r>
+            <w:r>
+              <w:rPr>
+                <w:noProof/>
+                <w:webHidden/>
+              </w:rPr>
+              <w:fldChar w:fldCharType="end"/>
+            </w:r>
+          </w:hyperlink>
+        </w:p>
+        <w:p>
+          <w:pPr>
+            <w:pStyle w:val="TM2"/>
+            <w:tabs>
+              <w:tab w:val="left" w:pos="660"/>
+              <w:tab w:val="right" w:leader="dot" w:pos="9062"/>
+            </w:tabs>
+            <w:rPr>
+              <w:noProof/>
+            </w:rPr>
+          </w:pPr>
+          <w:hyperlink w:anchor="_Toc485382440" w:history="1">
+            <w:r>
+              <w:rPr>
+                <w:rStyle w:val="Lienhypertexte"/>
+                <w:noProof/>
+              </w:rPr>
+              <w:t>4.</w:t>
+            </w:r>
+            <w:r>
+              <w:rPr>
+                <w:noProof/>
+              </w:rPr>
+              <w:tab/>
+            </w:r>
+            <w:r>
+              <w:rPr>
+                <w:rStyle w:val="Lienhypertexte"/>
+                <w:noProof/>
+              </w:rPr>
+              <w:t>Fonctionnalités</w:t>
+            </w:r>
+            <w:r>
+              <w:rPr>
+                <w:noProof/>
+                <w:webHidden/>
+              </w:rPr>
+              <w:tab/>
+            </w:r>
+            <w:r>
+              <w:rPr>
+                <w:noProof/>
+                <w:webHidden/>
+              </w:rPr>
+              <w:fldChar w:fldCharType="begin"/>
+            </w:r>
+            <w:r>
+              <w:rPr>
+                <w:noProof/>
+                <w:webHidden/>
+              </w:rPr>
+              <w:instrText xml:space="preserve"> PAGEREF _Toc485382440 \h </w:instrText>
+            </w:r>
+            <w:r>
+              <w:rPr>
+                <w:noProof/>
+                <w:webHidden/>
+              </w:rPr>
+            </w:r>
+            <w:r>
+              <w:rPr>
+                <w:noProof/>
+                <w:webHidden/>
+              </w:rPr>
+              <w:fldChar w:fldCharType="separate"/>
+            </w:r>
+            <w:r>
+              <w:rPr>
+                <w:noProof/>
+                <w:webHidden/>
+              </w:rPr>
+              <w:t>3</w:t>
+            </w:r>
+            <w:r>
+              <w:rPr>
+                <w:noProof/>
+                <w:webHidden/>
+              </w:rPr>
+              <w:fldChar w:fldCharType="end"/>
+            </w:r>
+          </w:hyperlink>
+        </w:p>
+        <w:p>
+          <w:r>
+            <w:rPr>
+              <w:b/>
+              <w:bCs/>
+              <w:lang w:val="fr-FR"/>
+            </w:rPr>
+            <w:fldChar w:fldCharType="end"/>
+          </w:r>
+        </w:p>
+      </w:sdtContent>
+    </w:sdt>
     <w:p>
       <w:pPr>
         <w:pStyle w:val="Titre2"/>
-        <w:numPr>
-          <w:ilvl w:val="0"/>
-          <w:numId w:val="1"/>
-        </w:numPr>
       </w:pPr>
-      <w:r>
-        <w:lastRenderedPageBreak/>
-        <w:t>Introduction</w:t>
-      </w:r>
-    </w:p>
-    <w:p>
-      <w:r>
-        <w:t>Ce projet consiste à créer un programme pour jouer au Sabacc. Le Sabacc est un jeu de carte tiré de l’univers Star Wars. Le but est d’obtenir 23 à l’aide de 8 carte. Les règles sont plus détaillé ci-dessous.</w:t>
-      </w:r>
     </w:p>
     <w:p>
       <w:pPr>
@@ -530,13 +896,21 @@
           <w:numId w:val="1"/>
         </w:numPr>
       </w:pPr>
-      <w:r>
-        <w:t>Planification</w:t>
-      </w:r>
+      <w:bookmarkStart w:id="0" w:name="_Toc485382437"/>
+      <w:r>
+        <w:t>Introduction</w:t>
+      </w:r>
+      <w:bookmarkEnd w:id="0"/>
     </w:p>
     <w:p>
       <w:r>
-        <w:t>Pour planifier ce projet j’ai pris 10 minutes au début de chaque semaine pour la planifier.</w:t>
+        <w:t>Ce projet consiste à créer un programme pour jouer au Sabacc. Le Sabacc est un jeu de carte tiré de l’univers Star Wars. Le but est d’obtenir 23 à l’aide de 8 carte</w:t>
+      </w:r>
+      <w:r>
+        <w:t>s</w:t>
+      </w:r>
+      <w:r>
+        <w:t>. Les règles sont plus détaillé ci-dessous.</w:t>
       </w:r>
     </w:p>
     <w:p>
@@ -547,9 +921,36 @@
           <w:numId w:val="1"/>
         </w:numPr>
       </w:pPr>
+      <w:bookmarkStart w:id="1" w:name="_Toc485382438"/>
+      <w:r>
+        <w:t>Planification</w:t>
+      </w:r>
+      <w:bookmarkEnd w:id="1"/>
+    </w:p>
+    <w:p>
+      <w:r>
+        <w:t>Pour planifie</w:t>
+      </w:r>
+      <w:r>
+        <w:t>r ce projet j’ai pris un moment</w:t>
+      </w:r>
+      <w:r>
+        <w:t xml:space="preserve"> au début de chaque semaine pour la planifier.</w:t>
+      </w:r>
+    </w:p>
+    <w:p>
+      <w:pPr>
+        <w:pStyle w:val="Titre2"/>
+        <w:numPr>
+          <w:ilvl w:val="0"/>
+          <w:numId w:val="1"/>
+        </w:numPr>
+      </w:pPr>
+      <w:bookmarkStart w:id="2" w:name="_Toc485382439"/>
       <w:r>
         <w:t>Manuel d’utilisation</w:t>
       </w:r>
+      <w:bookmarkEnd w:id="2"/>
     </w:p>
     <w:p>
       <w:pPr>
@@ -561,28 +962,121 @@
         <w:rPr>
           <w:b/>
         </w:rPr>
-        <w:t>Au lancement du jeu :</w:t>
+        <w:t>Cartes à disposition :</w:t>
       </w:r>
     </w:p>
     <w:p>
       <w:r>
-        <w:t>Lors du démarrage du jeu vous vous trouvé sur un menu qui vous demande combien de joueur vont participer. Vous pouvez jouer de 2 à 5 joueurs.</w:t>
+        <w:tab/>
+        <w:t>Des cartes de -8 à 8</w:t>
+      </w:r>
+    </w:p>
+    <w:p>
+      <w:r>
+        <w:tab/>
+        <w:t>Des carte</w:t>
+      </w:r>
+      <w:r>
+        <w:t>s</w:t>
+      </w:r>
+      <w:r>
+        <w:t xml:space="preserve"> IDIOT d’une valeur de 0.</w:t>
+      </w:r>
+    </w:p>
+    <w:p>
+      <w:pPr>
+        <w:rPr>
+          <w:b/>
+        </w:rPr>
+      </w:pPr>
+      <w:r>
+        <w:rPr>
+          <w:b/>
+        </w:rPr>
+        <w:t>Débuter une partie</w:t>
+      </w:r>
+    </w:p>
+    <w:p>
+      <w:r>
+        <w:t>Lors du démarrage du programme vous pouvez choisir le nombre de joueur (de 2 à 5 joueur).</w:t>
+      </w:r>
+    </w:p>
+    <w:p>
+      <w:pPr>
+        <w:rPr>
+          <w:b/>
+        </w:rPr>
+      </w:pPr>
+      <w:r>
+        <w:rPr>
+          <w:b/>
+        </w:rPr>
+        <w:t>Déroulement d</w:t>
+      </w:r>
+      <w:r>
+        <w:rPr>
+          <w:b/>
+        </w:rPr>
+        <w:t>u</w:t>
+      </w:r>
+      <w:r>
+        <w:rPr>
+          <w:b/>
+        </w:rPr>
+        <w:t xml:space="preserve"> premier</w:t>
+      </w:r>
+      <w:r>
+        <w:rPr>
+          <w:b/>
+        </w:rPr>
+        <w:t xml:space="preserve"> tour.</w:t>
+      </w:r>
+    </w:p>
+    <w:p>
+      <w:r>
+        <w:t>En tout premier lieux le joueur 1</w:t>
+      </w:r>
+      <w:r>
+        <w:t xml:space="preserve"> lance </w:t>
+      </w:r>
+      <w:r>
+        <w:t>un</w:t>
+      </w:r>
+      <w:r>
+        <w:t xml:space="preserve"> dé de 6 face. S’il obtient plus de 3 il peut visualiser une carte du joueur précédant. S’il obtient 3 ou moins il peut piocher des cartes. Si un joueur à au moins 5 carte</w:t>
+      </w:r>
+      <w:r>
+        <w:t>s</w:t>
+      </w:r>
+      <w:r>
+        <w:t xml:space="preserve"> il peut dévoiler sa main.</w:t>
+      </w:r>
+      <w:r>
+        <w:t xml:space="preserve"> Si un joueur décide de montrer sa main toutes les cartes sont affiché</w:t>
+      </w:r>
+      <w:r>
+        <w:t>es</w:t>
+      </w:r>
+      <w:r>
+        <w:t>.</w:t>
       </w:r>
     </w:p>
     <w:p>
       <w:pPr>
         <w:jc w:val="center"/>
       </w:pPr>
+      <w:bookmarkStart w:id="3" w:name="_GoBack"/>
       <w:r>
         <w:rPr>
           <w:noProof/>
           <w:lang w:eastAsia="fr-CH"/>
         </w:rPr>
+        <w:lastRenderedPageBreak/>
         <w:drawing>
-          <wp:inline distT="0" distB="0" distL="0" distR="0" wp14:anchorId="2F491115" wp14:editId="61C8DDF1">
-            <wp:extent cx="4679529" cy="2638425"/>
-            <wp:effectExtent l="76200" t="76200" r="140335" b="123825"/>
-            <wp:docPr id="2" name="Image 2"/>
+          <wp:inline distT="0" distB="0" distL="0" distR="0" wp14:anchorId="5CCADEFD" wp14:editId="011A1944">
+            <wp:extent cx="5093689" cy="2933700"/>
+            <wp:effectExtent l="0" t="0" r="0" b="0"/>
+            <wp:docPr id="13" name="Image 13"/>
             <wp:cNvGraphicFramePr>
               <a:graphicFrameLocks xmlns:a="http://schemas.openxmlformats.org/drawingml/2006/main" noChangeAspect="1"/>
             </wp:cNvGraphicFramePr>
@@ -594,7 +1088,7 @@
                     <pic:cNvPicPr/>
                   </pic:nvPicPr>
                   <pic:blipFill>
-                    <a:blip r:embed="rId5"/>
+                    <a:blip r:embed="rId8"/>
                     <a:stretch>
                       <a:fillRect/>
                     </a:stretch>
@@ -602,31 +1096,26 @@
                   <pic:spPr>
                     <a:xfrm>
                       <a:off x="0" y="0"/>
-                      <a:ext cx="4687665" cy="2643012"/>
+                      <a:ext cx="5112812" cy="2944714"/>
                     </a:xfrm>
                     <a:prstGeom prst="rect">
                       <a:avLst/>
                     </a:prstGeom>
-                    <a:ln w="38100" cap="sq">
-                      <a:solidFill>
-                        <a:srgbClr val="000000"/>
-                      </a:solidFill>
-                      <a:prstDash val="solid"/>
-                      <a:miter lim="800000"/>
-                    </a:ln>
-                    <a:effectLst>
-                      <a:outerShdw blurRad="50800" dist="38100" dir="2700000" algn="tl" rotWithShape="0">
-                        <a:srgbClr val="000000">
-                          <a:alpha val="43000"/>
-                        </a:srgbClr>
-                      </a:outerShdw>
-                    </a:effectLst>
                   </pic:spPr>
                 </pic:pic>
               </a:graphicData>
             </a:graphic>
           </wp:inline>
         </w:drawing>
+      </w:r>
+      <w:bookmarkEnd w:id="3"/>
+    </w:p>
+    <w:p>
+      <w:r>
+        <w:t>Une fois que vous avez pioché ou visualisé une carte adverse vous devez passé au joueur suivant qui lance le dé à son tour</w:t>
+      </w:r>
+      <w:r>
+        <w:t>.</w:t>
       </w:r>
     </w:p>
     <w:p>
@@ -639,19 +1128,36 @@
         <w:rPr>
           <w:b/>
         </w:rPr>
-        <w:t xml:space="preserve">Cartes à disposition : </w:t>
+        <w:t>Deuxième tour et autre :</w:t>
       </w:r>
     </w:p>
     <w:p>
       <w:r>
-        <w:tab/>
-        <w:t>Des cartes de -8 à 8</w:t>
-      </w:r>
-    </w:p>
-    <w:p>
-      <w:r>
-        <w:tab/>
-        <w:t>Des carte IDIOT d’une valeur de 0.</w:t>
+        <w:t>Lors du deuxième tour si le jouer n’</w:t>
+      </w:r>
+      <w:r>
+        <w:t>as pas de carte il peut</w:t>
+      </w:r>
+      <w:r>
+        <w:t xml:space="preserve"> </w:t>
+      </w:r>
+      <w:r>
+        <w:t>p</w:t>
+      </w:r>
+      <w:r>
+        <w:t>iocher</w:t>
+      </w:r>
+      <w:r>
+        <w:t xml:space="preserve"> des carte</w:t>
+      </w:r>
+      <w:r>
+        <w:t>s</w:t>
+      </w:r>
+      <w:r>
+        <w:t xml:space="preserve">. Sinon une peut </w:t>
+      </w:r>
+      <w:r>
+        <w:t>piocher une carte qui remplacera une de ses cartes déjà présentes.</w:t>
       </w:r>
     </w:p>
     <w:p>
@@ -664,132 +1170,1100 @@
         <w:rPr>
           <w:b/>
         </w:rPr>
-        <w:t>Dérouleme</w:t>
-      </w:r>
-      <w:r>
-        <w:rPr>
-          <w:b/>
-        </w:rPr>
-        <w:t>nt d’un tour :</w:t>
+        <w:t>Condition pour gagner :</w:t>
       </w:r>
     </w:p>
     <w:p>
       <w:r>
-        <w:t>En tout premier lieux le premier lance un dé de 6 face. S’il obtient plus de 3 il peut visualiser une carte du joueur précédant. S’il obtient 3 ou moins il peut piocher des cartes. Si un joueur à au moins 5 carte il peut dévoiler sa main.</w:t>
-      </w:r>
-      <w:r>
-        <w:t xml:space="preserve"> </w:t>
-      </w:r>
-      <w:r>
-        <w:t>Quand un joueur montre</w:t>
-      </w:r>
-      <w:r>
-        <w:t xml:space="preserve"> sa main toutes les cartes sont </w:t>
-      </w:r>
-      <w:r>
-        <w:t>affiché.</w:t>
+        <w:t>Quand un joueur montre sa main le joueur qui est le plus proche de 23 sans le dépasser gagne 1 point</w:t>
+      </w:r>
+      <w:r>
+        <w:t>. Cependant s’il dépasse 23 ou est en dessous de -23 il perd tous ses points.</w:t>
       </w:r>
     </w:p>
     <w:p>
       <w:pPr>
-        <w:jc w:val="center"/>
+        <w:pStyle w:val="Titre2"/>
+        <w:numPr>
+          <w:ilvl w:val="0"/>
+          <w:numId w:val="1"/>
+        </w:numPr>
       </w:pPr>
-      <w:r>
-        <w:rPr>
-          <w:noProof/>
-          <w:lang w:eastAsia="fr-CH"/>
-        </w:rPr>
-        <w:drawing>
-          <wp:inline distT="0" distB="0" distL="0" distR="0" wp14:anchorId="2E1B3AEF" wp14:editId="6F5564C3">
-            <wp:extent cx="3077142" cy="1752600"/>
-            <wp:effectExtent l="76200" t="76200" r="142875" b="133350"/>
-            <wp:docPr id="1" name="Image 1"/>
-            <wp:cNvGraphicFramePr>
-              <a:graphicFrameLocks xmlns:a="http://schemas.openxmlformats.org/drawingml/2006/main" noChangeAspect="1"/>
-            </wp:cNvGraphicFramePr>
-            <a:graphic xmlns:a="http://schemas.openxmlformats.org/drawingml/2006/main">
-              <a:graphicData uri="http://schemas.openxmlformats.org/drawingml/2006/picture">
-                <pic:pic xmlns:pic="http://schemas.openxmlformats.org/drawingml/2006/picture">
-                  <pic:nvPicPr>
-                    <pic:cNvPr id="1" name=""/>
-                    <pic:cNvPicPr/>
-                  </pic:nvPicPr>
-                  <pic:blipFill>
-                    <a:blip r:embed="rId6"/>
-                    <a:stretch>
-                      <a:fillRect/>
-                    </a:stretch>
-                  </pic:blipFill>
-                  <pic:spPr>
-                    <a:xfrm>
-                      <a:off x="0" y="0"/>
-                      <a:ext cx="3240161" cy="1845448"/>
-                    </a:xfrm>
-                    <a:prstGeom prst="rect">
-                      <a:avLst/>
-                    </a:prstGeom>
-                    <a:ln w="38100" cap="sq">
-                      <a:solidFill>
-                        <a:srgbClr val="000000"/>
-                      </a:solidFill>
-                      <a:prstDash val="solid"/>
-                      <a:miter lim="800000"/>
-                    </a:ln>
-                    <a:effectLst>
-                      <a:outerShdw blurRad="50800" dist="38100" dir="2700000" algn="tl" rotWithShape="0">
-                        <a:srgbClr val="000000">
-                          <a:alpha val="43000"/>
-                        </a:srgbClr>
-                      </a:outerShdw>
-                    </a:effectLst>
-                  </pic:spPr>
-                </pic:pic>
-              </a:graphicData>
-            </a:graphic>
-          </wp:inline>
-        </w:drawing>
-      </w:r>
+      <w:bookmarkStart w:id="4" w:name="_Toc485382440"/>
+      <w:r>
+        <w:t>Fonctionnalités</w:t>
+      </w:r>
+      <w:bookmarkEnd w:id="4"/>
     </w:p>
-    <w:p>
-      <w:r>
-        <w:lastRenderedPageBreak/>
-        <w:t>Une fois que vous avez pioché ou visualisé une carte adverse vous devez passé au joueur suivant qui lance le dé à son tour</w:t>
-      </w:r>
-      <w:r>
-        <w:t>.</w:t>
-      </w:r>
-      <w:r>
-        <w:t xml:space="preserve"> Le premier joueur à 5 point gagne le match.</w:t>
-      </w:r>
-    </w:p>
-    <w:p>
-      <w:r>
-        <w:t>Condition pour gagner une manche</w:t>
-      </w:r>
-      <w:r>
-        <w:t xml:space="preserve"> : </w:t>
-      </w:r>
-    </w:p>
-    <w:p>
-      <w:r>
-        <w:t>Quand un joueur montre sa main le joueur le plus proche de 23 gagna la manche. Cependant si celui-ci dép</w:t>
-      </w:r>
-      <w:r>
-        <w:t xml:space="preserve">asse 23 ou est en dessous de -23 il </w:t>
-      </w:r>
-      <w:r>
-        <w:t>perd</w:t>
-      </w:r>
-      <w:bookmarkStart w:id="0" w:name="_GoBack"/>
-      <w:bookmarkEnd w:id="0"/>
-      <w:r>
-        <w:t xml:space="preserve"> tous ses points</w:t>
-      </w:r>
-      <w:r>
-        <w:t>.</w:t>
-      </w:r>
-    </w:p>
+    <w:tbl>
+      <w:tblPr>
+        <w:tblStyle w:val="Grilledutableau"/>
+        <w:tblW w:w="10060" w:type="dxa"/>
+        <w:tblLook w:val="04A0" w:firstRow="1" w:lastRow="0" w:firstColumn="1" w:lastColumn="0" w:noHBand="0" w:noVBand="1"/>
+      </w:tblPr>
+      <w:tblGrid>
+        <w:gridCol w:w="4531"/>
+        <w:gridCol w:w="3544"/>
+        <w:gridCol w:w="1985"/>
+      </w:tblGrid>
+      <w:tr>
+        <w:tc>
+          <w:tcPr>
+            <w:tcW w:w="4531" w:type="dxa"/>
+          </w:tcPr>
+          <w:p>
+            <w:r>
+              <w:t>Fonctionnalités</w:t>
+            </w:r>
+          </w:p>
+        </w:tc>
+        <w:tc>
+          <w:tcPr>
+            <w:tcW w:w="3544" w:type="dxa"/>
+          </w:tcPr>
+          <w:p>
+            <w:r>
+              <w:t>Commentaire</w:t>
+            </w:r>
+          </w:p>
+        </w:tc>
+        <w:tc>
+          <w:tcPr>
+            <w:tcW w:w="1985" w:type="dxa"/>
+          </w:tcPr>
+          <w:p>
+            <w:r>
+              <w:t>Terminé</w:t>
+            </w:r>
+          </w:p>
+        </w:tc>
+      </w:tr>
+      <w:tr>
+        <w:tc>
+          <w:tcPr>
+            <w:tcW w:w="4531" w:type="dxa"/>
+          </w:tcPr>
+          <w:p>
+            <w:r>
+              <w:t>Jeter un dé</w:t>
+            </w:r>
+          </w:p>
+        </w:tc>
+        <w:tc>
+          <w:tcPr>
+            <w:tcW w:w="3544" w:type="dxa"/>
+          </w:tcPr>
+          <w:p>
+            <w:pPr>
+              <w:jc w:val="center"/>
+              <w:rPr>
+                <w:noProof/>
+                <w:lang w:eastAsia="fr-CH"/>
+              </w:rPr>
+            </w:pPr>
+            <w:r>
+              <w:rPr>
+                <w:noProof/>
+                <w:lang w:eastAsia="fr-CH"/>
+              </w:rPr>
+              <w:t>/</w:t>
+            </w:r>
+          </w:p>
+        </w:tc>
+        <w:tc>
+          <w:tcPr>
+            <w:tcW w:w="1985" w:type="dxa"/>
+          </w:tcPr>
+          <w:p>
+            <w:pPr>
+              <w:jc w:val="center"/>
+            </w:pPr>
+            <w:r>
+              <w:rPr>
+                <w:noProof/>
+                <w:lang w:eastAsia="fr-CH"/>
+              </w:rPr>
+              <w:drawing>
+                <wp:inline distT="0" distB="0" distL="0" distR="0" wp14:anchorId="1C0936BE" wp14:editId="2885E6D3">
+                  <wp:extent cx="247650" cy="247650"/>
+                  <wp:effectExtent l="0" t="0" r="0" b="0"/>
+                  <wp:docPr id="2" name="Image 2"/>
+                  <wp:cNvGraphicFramePr>
+                    <a:graphicFrameLocks xmlns:a="http://schemas.openxmlformats.org/drawingml/2006/main" noChangeAspect="1"/>
+                  </wp:cNvGraphicFramePr>
+                  <a:graphic xmlns:a="http://schemas.openxmlformats.org/drawingml/2006/main">
+                    <a:graphicData uri="http://schemas.openxmlformats.org/drawingml/2006/picture">
+                      <pic:pic xmlns:pic="http://schemas.openxmlformats.org/drawingml/2006/picture">
+                        <pic:nvPicPr>
+                          <pic:cNvPr id="2" name="Check-Free_Use.png"/>
+                          <pic:cNvPicPr/>
+                        </pic:nvPicPr>
+                        <pic:blipFill>
+                          <a:blip r:embed="rId9" cstate="print">
+                            <a:extLst>
+                              <a:ext uri="{28A0092B-C50C-407E-A947-70E740481C1C}">
+                                <a14:useLocalDpi xmlns:a14="http://schemas.microsoft.com/office/drawing/2010/main" val="0"/>
+                              </a:ext>
+                            </a:extLst>
+                          </a:blip>
+                          <a:stretch>
+                            <a:fillRect/>
+                          </a:stretch>
+                        </pic:blipFill>
+                        <pic:spPr>
+                          <a:xfrm>
+                            <a:off x="0" y="0"/>
+                            <a:ext cx="247663" cy="247663"/>
+                          </a:xfrm>
+                          <a:prstGeom prst="rect">
+                            <a:avLst/>
+                          </a:prstGeom>
+                        </pic:spPr>
+                      </pic:pic>
+                    </a:graphicData>
+                  </a:graphic>
+                </wp:inline>
+              </w:drawing>
+            </w:r>
+          </w:p>
+        </w:tc>
+      </w:tr>
+      <w:tr>
+        <w:tc>
+          <w:tcPr>
+            <w:tcW w:w="4531" w:type="dxa"/>
+          </w:tcPr>
+          <w:p>
+            <w:r>
+              <w:t>Visualiser une carte adverse</w:t>
+            </w:r>
+          </w:p>
+        </w:tc>
+        <w:tc>
+          <w:tcPr>
+            <w:tcW w:w="3544" w:type="dxa"/>
+          </w:tcPr>
+          <w:p>
+            <w:pPr>
+              <w:jc w:val="center"/>
+              <w:rPr>
+                <w:noProof/>
+                <w:lang w:eastAsia="fr-CH"/>
+              </w:rPr>
+            </w:pPr>
+            <w:r>
+              <w:rPr>
+                <w:noProof/>
+                <w:lang w:eastAsia="fr-CH"/>
+              </w:rPr>
+              <w:t>/</w:t>
+            </w:r>
+          </w:p>
+        </w:tc>
+        <w:tc>
+          <w:tcPr>
+            <w:tcW w:w="1985" w:type="dxa"/>
+          </w:tcPr>
+          <w:p>
+            <w:pPr>
+              <w:jc w:val="center"/>
+            </w:pPr>
+            <w:r>
+              <w:rPr>
+                <w:noProof/>
+                <w:lang w:eastAsia="fr-CH"/>
+              </w:rPr>
+              <w:drawing>
+                <wp:inline distT="0" distB="0" distL="0" distR="0" wp14:anchorId="33F4F14A" wp14:editId="56D9660B">
+                  <wp:extent cx="247650" cy="247650"/>
+                  <wp:effectExtent l="0" t="0" r="0" b="0"/>
+                  <wp:docPr id="3" name="Image 3"/>
+                  <wp:cNvGraphicFramePr>
+                    <a:graphicFrameLocks xmlns:a="http://schemas.openxmlformats.org/drawingml/2006/main" noChangeAspect="1"/>
+                  </wp:cNvGraphicFramePr>
+                  <a:graphic xmlns:a="http://schemas.openxmlformats.org/drawingml/2006/main">
+                    <a:graphicData uri="http://schemas.openxmlformats.org/drawingml/2006/picture">
+                      <pic:pic xmlns:pic="http://schemas.openxmlformats.org/drawingml/2006/picture">
+                        <pic:nvPicPr>
+                          <pic:cNvPr id="2" name="Check-Free_Use.png"/>
+                          <pic:cNvPicPr/>
+                        </pic:nvPicPr>
+                        <pic:blipFill>
+                          <a:blip r:embed="rId9" cstate="print">
+                            <a:extLst>
+                              <a:ext uri="{28A0092B-C50C-407E-A947-70E740481C1C}">
+                                <a14:useLocalDpi xmlns:a14="http://schemas.microsoft.com/office/drawing/2010/main" val="0"/>
+                              </a:ext>
+                            </a:extLst>
+                          </a:blip>
+                          <a:stretch>
+                            <a:fillRect/>
+                          </a:stretch>
+                        </pic:blipFill>
+                        <pic:spPr>
+                          <a:xfrm>
+                            <a:off x="0" y="0"/>
+                            <a:ext cx="247663" cy="247663"/>
+                          </a:xfrm>
+                          <a:prstGeom prst="rect">
+                            <a:avLst/>
+                          </a:prstGeom>
+                        </pic:spPr>
+                      </pic:pic>
+                    </a:graphicData>
+                  </a:graphic>
+                </wp:inline>
+              </w:drawing>
+            </w:r>
+          </w:p>
+        </w:tc>
+      </w:tr>
+      <w:tr>
+        <w:tc>
+          <w:tcPr>
+            <w:tcW w:w="4531" w:type="dxa"/>
+          </w:tcPr>
+          <w:p>
+            <w:r>
+              <w:t>Choisir le nombre de joueur</w:t>
+            </w:r>
+          </w:p>
+        </w:tc>
+        <w:tc>
+          <w:tcPr>
+            <w:tcW w:w="3544" w:type="dxa"/>
+          </w:tcPr>
+          <w:p>
+            <w:pPr>
+              <w:jc w:val="center"/>
+              <w:rPr>
+                <w:noProof/>
+                <w:lang w:eastAsia="fr-CH"/>
+              </w:rPr>
+            </w:pPr>
+            <w:r>
+              <w:rPr>
+                <w:noProof/>
+                <w:lang w:eastAsia="fr-CH"/>
+              </w:rPr>
+              <w:t>/</w:t>
+            </w:r>
+          </w:p>
+        </w:tc>
+        <w:tc>
+          <w:tcPr>
+            <w:tcW w:w="1985" w:type="dxa"/>
+          </w:tcPr>
+          <w:p>
+            <w:pPr>
+              <w:jc w:val="center"/>
+            </w:pPr>
+            <w:r>
+              <w:rPr>
+                <w:noProof/>
+                <w:lang w:eastAsia="fr-CH"/>
+              </w:rPr>
+              <w:drawing>
+                <wp:inline distT="0" distB="0" distL="0" distR="0" wp14:anchorId="6D2C9CBE" wp14:editId="638622AD">
+                  <wp:extent cx="247650" cy="247650"/>
+                  <wp:effectExtent l="0" t="0" r="0" b="0"/>
+                  <wp:docPr id="4" name="Image 4"/>
+                  <wp:cNvGraphicFramePr>
+                    <a:graphicFrameLocks xmlns:a="http://schemas.openxmlformats.org/drawingml/2006/main" noChangeAspect="1"/>
+                  </wp:cNvGraphicFramePr>
+                  <a:graphic xmlns:a="http://schemas.openxmlformats.org/drawingml/2006/main">
+                    <a:graphicData uri="http://schemas.openxmlformats.org/drawingml/2006/picture">
+                      <pic:pic xmlns:pic="http://schemas.openxmlformats.org/drawingml/2006/picture">
+                        <pic:nvPicPr>
+                          <pic:cNvPr id="2" name="Check-Free_Use.png"/>
+                          <pic:cNvPicPr/>
+                        </pic:nvPicPr>
+                        <pic:blipFill>
+                          <a:blip r:embed="rId9" cstate="print">
+                            <a:extLst>
+                              <a:ext uri="{28A0092B-C50C-407E-A947-70E740481C1C}">
+                                <a14:useLocalDpi xmlns:a14="http://schemas.microsoft.com/office/drawing/2010/main" val="0"/>
+                              </a:ext>
+                            </a:extLst>
+                          </a:blip>
+                          <a:stretch>
+                            <a:fillRect/>
+                          </a:stretch>
+                        </pic:blipFill>
+                        <pic:spPr>
+                          <a:xfrm>
+                            <a:off x="0" y="0"/>
+                            <a:ext cx="247663" cy="247663"/>
+                          </a:xfrm>
+                          <a:prstGeom prst="rect">
+                            <a:avLst/>
+                          </a:prstGeom>
+                        </pic:spPr>
+                      </pic:pic>
+                    </a:graphicData>
+                  </a:graphic>
+                </wp:inline>
+              </w:drawing>
+            </w:r>
+          </w:p>
+        </w:tc>
+      </w:tr>
+      <w:tr>
+        <w:tc>
+          <w:tcPr>
+            <w:tcW w:w="4531" w:type="dxa"/>
+          </w:tcPr>
+          <w:p>
+            <w:r>
+              <w:t>Changer de joueur</w:t>
+            </w:r>
+          </w:p>
+        </w:tc>
+        <w:tc>
+          <w:tcPr>
+            <w:tcW w:w="3544" w:type="dxa"/>
+          </w:tcPr>
+          <w:p>
+            <w:pPr>
+              <w:jc w:val="center"/>
+              <w:rPr>
+                <w:noProof/>
+                <w:lang w:eastAsia="fr-CH"/>
+              </w:rPr>
+            </w:pPr>
+            <w:r>
+              <w:rPr>
+                <w:noProof/>
+                <w:lang w:eastAsia="fr-CH"/>
+              </w:rPr>
+              <w:t>/</w:t>
+            </w:r>
+          </w:p>
+        </w:tc>
+        <w:tc>
+          <w:tcPr>
+            <w:tcW w:w="1985" w:type="dxa"/>
+          </w:tcPr>
+          <w:p>
+            <w:pPr>
+              <w:jc w:val="center"/>
+            </w:pPr>
+            <w:r>
+              <w:rPr>
+                <w:noProof/>
+                <w:lang w:eastAsia="fr-CH"/>
+              </w:rPr>
+              <w:drawing>
+                <wp:inline distT="0" distB="0" distL="0" distR="0" wp14:anchorId="2BED3837" wp14:editId="46926900">
+                  <wp:extent cx="247650" cy="247650"/>
+                  <wp:effectExtent l="0" t="0" r="0" b="0"/>
+                  <wp:docPr id="5" name="Image 5"/>
+                  <wp:cNvGraphicFramePr>
+                    <a:graphicFrameLocks xmlns:a="http://schemas.openxmlformats.org/drawingml/2006/main" noChangeAspect="1"/>
+                  </wp:cNvGraphicFramePr>
+                  <a:graphic xmlns:a="http://schemas.openxmlformats.org/drawingml/2006/main">
+                    <a:graphicData uri="http://schemas.openxmlformats.org/drawingml/2006/picture">
+                      <pic:pic xmlns:pic="http://schemas.openxmlformats.org/drawingml/2006/picture">
+                        <pic:nvPicPr>
+                          <pic:cNvPr id="2" name="Check-Free_Use.png"/>
+                          <pic:cNvPicPr/>
+                        </pic:nvPicPr>
+                        <pic:blipFill>
+                          <a:blip r:embed="rId9" cstate="print">
+                            <a:extLst>
+                              <a:ext uri="{28A0092B-C50C-407E-A947-70E740481C1C}">
+                                <a14:useLocalDpi xmlns:a14="http://schemas.microsoft.com/office/drawing/2010/main" val="0"/>
+                              </a:ext>
+                            </a:extLst>
+                          </a:blip>
+                          <a:stretch>
+                            <a:fillRect/>
+                          </a:stretch>
+                        </pic:blipFill>
+                        <pic:spPr>
+                          <a:xfrm>
+                            <a:off x="0" y="0"/>
+                            <a:ext cx="247663" cy="247663"/>
+                          </a:xfrm>
+                          <a:prstGeom prst="rect">
+                            <a:avLst/>
+                          </a:prstGeom>
+                        </pic:spPr>
+                      </pic:pic>
+                    </a:graphicData>
+                  </a:graphic>
+                </wp:inline>
+              </w:drawing>
+            </w:r>
+          </w:p>
+        </w:tc>
+      </w:tr>
+      <w:tr>
+        <w:tc>
+          <w:tcPr>
+            <w:tcW w:w="4531" w:type="dxa"/>
+          </w:tcPr>
+          <w:p>
+            <w:r>
+              <w:t>Piocher des cartes</w:t>
+            </w:r>
+          </w:p>
+        </w:tc>
+        <w:tc>
+          <w:tcPr>
+            <w:tcW w:w="3544" w:type="dxa"/>
+          </w:tcPr>
+          <w:p>
+            <w:pPr>
+              <w:jc w:val="center"/>
+              <w:rPr>
+                <w:noProof/>
+                <w:lang w:eastAsia="fr-CH"/>
+              </w:rPr>
+            </w:pPr>
+            <w:r>
+              <w:rPr>
+                <w:noProof/>
+                <w:lang w:eastAsia="fr-CH"/>
+              </w:rPr>
+              <w:t>Parfois une carte obtient une valeur plus grande que 8. Pour des raison obscur</w:t>
+            </w:r>
+            <w:r>
+              <w:rPr>
+                <w:noProof/>
+                <w:lang w:eastAsia="fr-CH"/>
+              </w:rPr>
+              <w:t>e</w:t>
+            </w:r>
+          </w:p>
+        </w:tc>
+        <w:tc>
+          <w:tcPr>
+            <w:tcW w:w="1985" w:type="dxa"/>
+          </w:tcPr>
+          <w:p>
+            <w:pPr>
+              <w:jc w:val="center"/>
+            </w:pPr>
+            <w:r>
+              <w:rPr>
+                <w:noProof/>
+                <w:lang w:eastAsia="fr-CH"/>
+              </w:rPr>
+              <w:drawing>
+                <wp:inline distT="0" distB="0" distL="0" distR="0" wp14:anchorId="79D308BA" wp14:editId="3002BEB5">
+                  <wp:extent cx="247650" cy="247650"/>
+                  <wp:effectExtent l="0" t="0" r="0" b="0"/>
+                  <wp:docPr id="6" name="Image 6"/>
+                  <wp:cNvGraphicFramePr>
+                    <a:graphicFrameLocks xmlns:a="http://schemas.openxmlformats.org/drawingml/2006/main" noChangeAspect="1"/>
+                  </wp:cNvGraphicFramePr>
+                  <a:graphic xmlns:a="http://schemas.openxmlformats.org/drawingml/2006/main">
+                    <a:graphicData uri="http://schemas.openxmlformats.org/drawingml/2006/picture">
+                      <pic:pic xmlns:pic="http://schemas.openxmlformats.org/drawingml/2006/picture">
+                        <pic:nvPicPr>
+                          <pic:cNvPr id="2" name="Check-Free_Use.png"/>
+                          <pic:cNvPicPr/>
+                        </pic:nvPicPr>
+                        <pic:blipFill>
+                          <a:blip r:embed="rId9" cstate="print">
+                            <a:extLst>
+                              <a:ext uri="{28A0092B-C50C-407E-A947-70E740481C1C}">
+                                <a14:useLocalDpi xmlns:a14="http://schemas.microsoft.com/office/drawing/2010/main" val="0"/>
+                              </a:ext>
+                            </a:extLst>
+                          </a:blip>
+                          <a:stretch>
+                            <a:fillRect/>
+                          </a:stretch>
+                        </pic:blipFill>
+                        <pic:spPr>
+                          <a:xfrm>
+                            <a:off x="0" y="0"/>
+                            <a:ext cx="247663" cy="247663"/>
+                          </a:xfrm>
+                          <a:prstGeom prst="rect">
+                            <a:avLst/>
+                          </a:prstGeom>
+                        </pic:spPr>
+                      </pic:pic>
+                    </a:graphicData>
+                  </a:graphic>
+                </wp:inline>
+              </w:drawing>
+            </w:r>
+          </w:p>
+        </w:tc>
+      </w:tr>
+      <w:tr>
+        <w:tc>
+          <w:tcPr>
+            <w:tcW w:w="4531" w:type="dxa"/>
+          </w:tcPr>
+          <w:p>
+            <w:r>
+              <w:t>Montrer sa main</w:t>
+            </w:r>
+          </w:p>
+        </w:tc>
+        <w:tc>
+          <w:tcPr>
+            <w:tcW w:w="3544" w:type="dxa"/>
+          </w:tcPr>
+          <w:p>
+            <w:pPr>
+              <w:jc w:val="center"/>
+              <w:rPr>
+                <w:noProof/>
+                <w:lang w:eastAsia="fr-CH"/>
+              </w:rPr>
+            </w:pPr>
+            <w:r>
+              <w:rPr>
+                <w:noProof/>
+                <w:lang w:eastAsia="fr-CH"/>
+              </w:rPr>
+              <w:t>Montrer sa main signifie la fin d’un tour</w:t>
+            </w:r>
+          </w:p>
+        </w:tc>
+        <w:tc>
+          <w:tcPr>
+            <w:tcW w:w="1985" w:type="dxa"/>
+          </w:tcPr>
+          <w:p>
+            <w:pPr>
+              <w:jc w:val="center"/>
+            </w:pPr>
+            <w:r>
+              <w:rPr>
+                <w:noProof/>
+                <w:lang w:eastAsia="fr-CH"/>
+              </w:rPr>
+              <w:drawing>
+                <wp:inline distT="0" distB="0" distL="0" distR="0" wp14:anchorId="745AF866" wp14:editId="60F8484E">
+                  <wp:extent cx="247650" cy="247650"/>
+                  <wp:effectExtent l="0" t="0" r="0" b="0"/>
+                  <wp:docPr id="7" name="Image 7"/>
+                  <wp:cNvGraphicFramePr>
+                    <a:graphicFrameLocks xmlns:a="http://schemas.openxmlformats.org/drawingml/2006/main" noChangeAspect="1"/>
+                  </wp:cNvGraphicFramePr>
+                  <a:graphic xmlns:a="http://schemas.openxmlformats.org/drawingml/2006/main">
+                    <a:graphicData uri="http://schemas.openxmlformats.org/drawingml/2006/picture">
+                      <pic:pic xmlns:pic="http://schemas.openxmlformats.org/drawingml/2006/picture">
+                        <pic:nvPicPr>
+                          <pic:cNvPr id="2" name="Check-Free_Use.png"/>
+                          <pic:cNvPicPr/>
+                        </pic:nvPicPr>
+                        <pic:blipFill>
+                          <a:blip r:embed="rId9" cstate="print">
+                            <a:extLst>
+                              <a:ext uri="{28A0092B-C50C-407E-A947-70E740481C1C}">
+                                <a14:useLocalDpi xmlns:a14="http://schemas.microsoft.com/office/drawing/2010/main" val="0"/>
+                              </a:ext>
+                            </a:extLst>
+                          </a:blip>
+                          <a:stretch>
+                            <a:fillRect/>
+                          </a:stretch>
+                        </pic:blipFill>
+                        <pic:spPr>
+                          <a:xfrm>
+                            <a:off x="0" y="0"/>
+                            <a:ext cx="247663" cy="247663"/>
+                          </a:xfrm>
+                          <a:prstGeom prst="rect">
+                            <a:avLst/>
+                          </a:prstGeom>
+                        </pic:spPr>
+                      </pic:pic>
+                    </a:graphicData>
+                  </a:graphic>
+                </wp:inline>
+              </w:drawing>
+            </w:r>
+          </w:p>
+        </w:tc>
+      </w:tr>
+      <w:tr>
+        <w:tc>
+          <w:tcPr>
+            <w:tcW w:w="4531" w:type="dxa"/>
+          </w:tcPr>
+          <w:p>
+            <w:r>
+              <w:t>Afficher le vainqueur</w:t>
+            </w:r>
+          </w:p>
+        </w:tc>
+        <w:tc>
+          <w:tcPr>
+            <w:tcW w:w="3544" w:type="dxa"/>
+          </w:tcPr>
+          <w:p>
+            <w:pPr>
+              <w:jc w:val="center"/>
+              <w:rPr>
+                <w:noProof/>
+                <w:lang w:eastAsia="fr-CH"/>
+              </w:rPr>
+            </w:pPr>
+            <w:r>
+              <w:rPr>
+                <w:noProof/>
+                <w:lang w:eastAsia="fr-CH"/>
+              </w:rPr>
+              <w:t xml:space="preserve"> Encore quelque</w:t>
+            </w:r>
+            <w:r>
+              <w:rPr>
+                <w:noProof/>
+                <w:lang w:eastAsia="fr-CH"/>
+              </w:rPr>
+              <w:t>s</w:t>
+            </w:r>
+            <w:r>
+              <w:rPr>
+                <w:noProof/>
+                <w:lang w:eastAsia="fr-CH"/>
+              </w:rPr>
+              <w:t xml:space="preserve"> petite</w:t>
+            </w:r>
+            <w:r>
+              <w:rPr>
+                <w:noProof/>
+                <w:lang w:eastAsia="fr-CH"/>
+              </w:rPr>
+              <w:t>s exeptions</w:t>
+            </w:r>
+          </w:p>
+        </w:tc>
+        <w:tc>
+          <w:tcPr>
+            <w:tcW w:w="1985" w:type="dxa"/>
+          </w:tcPr>
+          <w:p>
+            <w:pPr>
+              <w:jc w:val="center"/>
+            </w:pPr>
+            <w:r>
+              <w:rPr>
+                <w:noProof/>
+                <w:lang w:eastAsia="fr-CH"/>
+              </w:rPr>
+              <w:drawing>
+                <wp:inline distT="0" distB="0" distL="0" distR="0" wp14:anchorId="2FFABDDD" wp14:editId="4152A5D8">
+                  <wp:extent cx="247650" cy="247650"/>
+                  <wp:effectExtent l="0" t="0" r="0" b="0"/>
+                  <wp:docPr id="8" name="Image 8"/>
+                  <wp:cNvGraphicFramePr>
+                    <a:graphicFrameLocks xmlns:a="http://schemas.openxmlformats.org/drawingml/2006/main" noChangeAspect="1"/>
+                  </wp:cNvGraphicFramePr>
+                  <a:graphic xmlns:a="http://schemas.openxmlformats.org/drawingml/2006/main">
+                    <a:graphicData uri="http://schemas.openxmlformats.org/drawingml/2006/picture">
+                      <pic:pic xmlns:pic="http://schemas.openxmlformats.org/drawingml/2006/picture">
+                        <pic:nvPicPr>
+                          <pic:cNvPr id="2" name="Check-Free_Use.png"/>
+                          <pic:cNvPicPr/>
+                        </pic:nvPicPr>
+                        <pic:blipFill>
+                          <a:blip r:embed="rId9" cstate="print">
+                            <a:extLst>
+                              <a:ext uri="{28A0092B-C50C-407E-A947-70E740481C1C}">
+                                <a14:useLocalDpi xmlns:a14="http://schemas.microsoft.com/office/drawing/2010/main" val="0"/>
+                              </a:ext>
+                            </a:extLst>
+                          </a:blip>
+                          <a:stretch>
+                            <a:fillRect/>
+                          </a:stretch>
+                        </pic:blipFill>
+                        <pic:spPr>
+                          <a:xfrm>
+                            <a:off x="0" y="0"/>
+                            <a:ext cx="247663" cy="247663"/>
+                          </a:xfrm>
+                          <a:prstGeom prst="rect">
+                            <a:avLst/>
+                          </a:prstGeom>
+                        </pic:spPr>
+                      </pic:pic>
+                    </a:graphicData>
+                  </a:graphic>
+                </wp:inline>
+              </w:drawing>
+            </w:r>
+          </w:p>
+        </w:tc>
+      </w:tr>
+      <w:tr>
+        <w:tc>
+          <w:tcPr>
+            <w:tcW w:w="4531" w:type="dxa"/>
+          </w:tcPr>
+          <w:p>
+            <w:r>
+              <w:t>Ajouter un point au gagnant</w:t>
+            </w:r>
+          </w:p>
+        </w:tc>
+        <w:tc>
+          <w:tcPr>
+            <w:tcW w:w="3544" w:type="dxa"/>
+          </w:tcPr>
+          <w:p>
+            <w:pPr>
+              <w:jc w:val="center"/>
+              <w:rPr>
+                <w:noProof/>
+                <w:lang w:eastAsia="fr-CH"/>
+              </w:rPr>
+            </w:pPr>
+            <w:r>
+              <w:rPr>
+                <w:noProof/>
+                <w:lang w:eastAsia="fr-CH"/>
+              </w:rPr>
+              <w:t>/</w:t>
+            </w:r>
+          </w:p>
+        </w:tc>
+        <w:tc>
+          <w:tcPr>
+            <w:tcW w:w="1985" w:type="dxa"/>
+          </w:tcPr>
+          <w:p>
+            <w:pPr>
+              <w:jc w:val="center"/>
+            </w:pPr>
+            <w:r>
+              <w:rPr>
+                <w:noProof/>
+                <w:lang w:eastAsia="fr-CH"/>
+              </w:rPr>
+              <w:drawing>
+                <wp:inline distT="0" distB="0" distL="0" distR="0" wp14:anchorId="1AB13227" wp14:editId="1ADDBE1D">
+                  <wp:extent cx="247650" cy="247650"/>
+                  <wp:effectExtent l="0" t="0" r="0" b="0"/>
+                  <wp:docPr id="9" name="Image 9"/>
+                  <wp:cNvGraphicFramePr>
+                    <a:graphicFrameLocks xmlns:a="http://schemas.openxmlformats.org/drawingml/2006/main" noChangeAspect="1"/>
+                  </wp:cNvGraphicFramePr>
+                  <a:graphic xmlns:a="http://schemas.openxmlformats.org/drawingml/2006/main">
+                    <a:graphicData uri="http://schemas.openxmlformats.org/drawingml/2006/picture">
+                      <pic:pic xmlns:pic="http://schemas.openxmlformats.org/drawingml/2006/picture">
+                        <pic:nvPicPr>
+                          <pic:cNvPr id="2" name="Check-Free_Use.png"/>
+                          <pic:cNvPicPr/>
+                        </pic:nvPicPr>
+                        <pic:blipFill>
+                          <a:blip r:embed="rId9" cstate="print">
+                            <a:extLst>
+                              <a:ext uri="{28A0092B-C50C-407E-A947-70E740481C1C}">
+                                <a14:useLocalDpi xmlns:a14="http://schemas.microsoft.com/office/drawing/2010/main" val="0"/>
+                              </a:ext>
+                            </a:extLst>
+                          </a:blip>
+                          <a:stretch>
+                            <a:fillRect/>
+                          </a:stretch>
+                        </pic:blipFill>
+                        <pic:spPr>
+                          <a:xfrm>
+                            <a:off x="0" y="0"/>
+                            <a:ext cx="247663" cy="247663"/>
+                          </a:xfrm>
+                          <a:prstGeom prst="rect">
+                            <a:avLst/>
+                          </a:prstGeom>
+                        </pic:spPr>
+                      </pic:pic>
+                    </a:graphicData>
+                  </a:graphic>
+                </wp:inline>
+              </w:drawing>
+            </w:r>
+          </w:p>
+        </w:tc>
+      </w:tr>
+      <w:tr>
+        <w:tc>
+          <w:tcPr>
+            <w:tcW w:w="4531" w:type="dxa"/>
+          </w:tcPr>
+          <w:p>
+            <w:r>
+              <w:t>Le premier à 5 points gagne le match</w:t>
+            </w:r>
+          </w:p>
+        </w:tc>
+        <w:tc>
+          <w:tcPr>
+            <w:tcW w:w="3544" w:type="dxa"/>
+          </w:tcPr>
+          <w:p>
+            <w:pPr>
+              <w:jc w:val="center"/>
+              <w:rPr>
+                <w:noProof/>
+                <w:lang w:eastAsia="fr-CH"/>
+              </w:rPr>
+            </w:pPr>
+            <w:r>
+              <w:rPr>
+                <w:noProof/>
+                <w:lang w:eastAsia="fr-CH"/>
+              </w:rPr>
+              <w:t>/</w:t>
+            </w:r>
+          </w:p>
+        </w:tc>
+        <w:tc>
+          <w:tcPr>
+            <w:tcW w:w="1985" w:type="dxa"/>
+          </w:tcPr>
+          <w:p>
+            <w:pPr>
+              <w:jc w:val="center"/>
+            </w:pPr>
+            <w:r>
+              <w:rPr>
+                <w:noProof/>
+                <w:lang w:eastAsia="fr-CH"/>
+              </w:rPr>
+              <w:drawing>
+                <wp:inline distT="0" distB="0" distL="0" distR="0" wp14:anchorId="47D31E00" wp14:editId="0932BA13">
+                  <wp:extent cx="219075" cy="194247"/>
+                  <wp:effectExtent l="0" t="0" r="0" b="0"/>
+                  <wp:docPr id="10" name="Image 10"/>
+                  <wp:cNvGraphicFramePr>
+                    <a:graphicFrameLocks xmlns:a="http://schemas.openxmlformats.org/drawingml/2006/main" noChangeAspect="1"/>
+                  </wp:cNvGraphicFramePr>
+                  <a:graphic xmlns:a="http://schemas.openxmlformats.org/drawingml/2006/main">
+                    <a:graphicData uri="http://schemas.openxmlformats.org/drawingml/2006/picture">
+                      <pic:pic xmlns:pic="http://schemas.openxmlformats.org/drawingml/2006/picture">
+                        <pic:nvPicPr>
+                          <pic:cNvPr id="10" name="Red-Cross-Mark-High-Quality-PNG.png"/>
+                          <pic:cNvPicPr/>
+                        </pic:nvPicPr>
+                        <pic:blipFill>
+                          <a:blip r:embed="rId10" cstate="print">
+                            <a:extLst>
+                              <a:ext uri="{28A0092B-C50C-407E-A947-70E740481C1C}">
+                                <a14:useLocalDpi xmlns:a14="http://schemas.microsoft.com/office/drawing/2010/main" val="0"/>
+                              </a:ext>
+                            </a:extLst>
+                          </a:blip>
+                          <a:stretch>
+                            <a:fillRect/>
+                          </a:stretch>
+                        </pic:blipFill>
+                        <pic:spPr>
+                          <a:xfrm>
+                            <a:off x="0" y="0"/>
+                            <a:ext cx="237179" cy="210299"/>
+                          </a:xfrm>
+                          <a:prstGeom prst="rect">
+                            <a:avLst/>
+                          </a:prstGeom>
+                        </pic:spPr>
+                      </pic:pic>
+                    </a:graphicData>
+                  </a:graphic>
+                </wp:inline>
+              </w:drawing>
+            </w:r>
+          </w:p>
+        </w:tc>
+      </w:tr>
+      <w:tr>
+        <w:tc>
+          <w:tcPr>
+            <w:tcW w:w="4531" w:type="dxa"/>
+          </w:tcPr>
+          <w:p>
+            <w:r>
+              <w:t>Changer la valeur d’une carte aléatoirement</w:t>
+            </w:r>
+          </w:p>
+        </w:tc>
+        <w:tc>
+          <w:tcPr>
+            <w:tcW w:w="3544" w:type="dxa"/>
+          </w:tcPr>
+          <w:p>
+            <w:pPr>
+              <w:jc w:val="center"/>
+              <w:rPr>
+                <w:noProof/>
+                <w:lang w:eastAsia="fr-CH"/>
+              </w:rPr>
+            </w:pPr>
+            <w:r>
+              <w:rPr>
+                <w:noProof/>
+                <w:lang w:eastAsia="fr-CH"/>
+              </w:rPr>
+              <w:t>Fait mais pas fonctionel</w:t>
+            </w:r>
+          </w:p>
+        </w:tc>
+        <w:tc>
+          <w:tcPr>
+            <w:tcW w:w="1985" w:type="dxa"/>
+          </w:tcPr>
+          <w:p>
+            <w:pPr>
+              <w:jc w:val="center"/>
+            </w:pPr>
+            <w:r>
+              <w:rPr>
+                <w:noProof/>
+                <w:lang w:eastAsia="fr-CH"/>
+              </w:rPr>
+              <w:drawing>
+                <wp:inline distT="0" distB="0" distL="0" distR="0" wp14:anchorId="7A1916BB" wp14:editId="2F8A0E1A">
+                  <wp:extent cx="219075" cy="194247"/>
+                  <wp:effectExtent l="0" t="0" r="0" b="0"/>
+                  <wp:docPr id="11" name="Image 11"/>
+                  <wp:cNvGraphicFramePr>
+                    <a:graphicFrameLocks xmlns:a="http://schemas.openxmlformats.org/drawingml/2006/main" noChangeAspect="1"/>
+                  </wp:cNvGraphicFramePr>
+                  <a:graphic xmlns:a="http://schemas.openxmlformats.org/drawingml/2006/main">
+                    <a:graphicData uri="http://schemas.openxmlformats.org/drawingml/2006/picture">
+                      <pic:pic xmlns:pic="http://schemas.openxmlformats.org/drawingml/2006/picture">
+                        <pic:nvPicPr>
+                          <pic:cNvPr id="10" name="Red-Cross-Mark-High-Quality-PNG.png"/>
+                          <pic:cNvPicPr/>
+                        </pic:nvPicPr>
+                        <pic:blipFill>
+                          <a:blip r:embed="rId10" cstate="print">
+                            <a:extLst>
+                              <a:ext uri="{28A0092B-C50C-407E-A947-70E740481C1C}">
+                                <a14:useLocalDpi xmlns:a14="http://schemas.microsoft.com/office/drawing/2010/main" val="0"/>
+                              </a:ext>
+                            </a:extLst>
+                          </a:blip>
+                          <a:stretch>
+                            <a:fillRect/>
+                          </a:stretch>
+                        </pic:blipFill>
+                        <pic:spPr>
+                          <a:xfrm>
+                            <a:off x="0" y="0"/>
+                            <a:ext cx="237179" cy="210299"/>
+                          </a:xfrm>
+                          <a:prstGeom prst="rect">
+                            <a:avLst/>
+                          </a:prstGeom>
+                        </pic:spPr>
+                      </pic:pic>
+                    </a:graphicData>
+                  </a:graphic>
+                </wp:inline>
+              </w:drawing>
+            </w:r>
+          </w:p>
+        </w:tc>
+      </w:tr>
+      <w:tr>
+        <w:tc>
+          <w:tcPr>
+            <w:tcW w:w="4531" w:type="dxa"/>
+          </w:tcPr>
+          <w:p>
+            <w:r>
+              <w:t>Supprimer les points de certains joueurs</w:t>
+            </w:r>
+          </w:p>
+        </w:tc>
+        <w:tc>
+          <w:tcPr>
+            <w:tcW w:w="3544" w:type="dxa"/>
+          </w:tcPr>
+          <w:p>
+            <w:pPr>
+              <w:jc w:val="center"/>
+              <w:rPr>
+                <w:noProof/>
+                <w:lang w:eastAsia="fr-CH"/>
+              </w:rPr>
+            </w:pPr>
+            <w:r>
+              <w:rPr>
+                <w:noProof/>
+                <w:lang w:eastAsia="fr-CH"/>
+              </w:rPr>
+              <w:t>Si un jour à + de 23 ou – de 23</w:t>
+            </w:r>
+          </w:p>
+        </w:tc>
+        <w:tc>
+          <w:tcPr>
+            <w:tcW w:w="1985" w:type="dxa"/>
+          </w:tcPr>
+          <w:p>
+            <w:pPr>
+              <w:jc w:val="center"/>
+              <w:rPr>
+                <w:noProof/>
+                <w:lang w:eastAsia="fr-CH"/>
+              </w:rPr>
+            </w:pPr>
+            <w:r>
+              <w:rPr>
+                <w:noProof/>
+                <w:lang w:eastAsia="fr-CH"/>
+              </w:rPr>
+              <w:drawing>
+                <wp:inline distT="0" distB="0" distL="0" distR="0" wp14:anchorId="5E4BD32F" wp14:editId="1DF1A6D1">
+                  <wp:extent cx="247650" cy="247650"/>
+                  <wp:effectExtent l="0" t="0" r="0" b="0"/>
+                  <wp:docPr id="12" name="Image 12"/>
+                  <wp:cNvGraphicFramePr>
+                    <a:graphicFrameLocks xmlns:a="http://schemas.openxmlformats.org/drawingml/2006/main" noChangeAspect="1"/>
+                  </wp:cNvGraphicFramePr>
+                  <a:graphic xmlns:a="http://schemas.openxmlformats.org/drawingml/2006/main">
+                    <a:graphicData uri="http://schemas.openxmlformats.org/drawingml/2006/picture">
+                      <pic:pic xmlns:pic="http://schemas.openxmlformats.org/drawingml/2006/picture">
+                        <pic:nvPicPr>
+                          <pic:cNvPr id="2" name="Check-Free_Use.png"/>
+                          <pic:cNvPicPr/>
+                        </pic:nvPicPr>
+                        <pic:blipFill>
+                          <a:blip r:embed="rId9" cstate="print">
+                            <a:extLst>
+                              <a:ext uri="{28A0092B-C50C-407E-A947-70E740481C1C}">
+                                <a14:useLocalDpi xmlns:a14="http://schemas.microsoft.com/office/drawing/2010/main" val="0"/>
+                              </a:ext>
+                            </a:extLst>
+                          </a:blip>
+                          <a:stretch>
+                            <a:fillRect/>
+                          </a:stretch>
+                        </pic:blipFill>
+                        <pic:spPr>
+                          <a:xfrm>
+                            <a:off x="0" y="0"/>
+                            <a:ext cx="247663" cy="247663"/>
+                          </a:xfrm>
+                          <a:prstGeom prst="rect">
+                            <a:avLst/>
+                          </a:prstGeom>
+                        </pic:spPr>
+                      </pic:pic>
+                    </a:graphicData>
+                  </a:graphic>
+                </wp:inline>
+              </w:drawing>
+            </w:r>
+          </w:p>
+        </w:tc>
+      </w:tr>
+    </w:tbl>
+    <w:p/>
     <w:sectPr>
+      <w:footerReference w:type="default" r:id="rId11"/>
       <w:pgSz w:w="11906" w:h="16838"/>
       <w:pgMar w:top="1417" w:right="1417" w:bottom="1417" w:left="1417" w:header="708" w:footer="708" w:gutter="0"/>
       <w:pgNumType w:start="0"/>
@@ -801,12 +2275,123 @@
 </w:document>
 </file>
 
+<file path=word/endnotes.xml><?xml version="1.0" encoding="utf-8"?>
+<w:endnotes xmlns:wpc="http://schemas.microsoft.com/office/word/2010/wordprocessingCanvas" xmlns:cx="http://schemas.microsoft.com/office/drawing/2014/chartex" xmlns:cx1="http://schemas.microsoft.com/office/drawing/2015/9/8/chartex" xmlns:mc="http://schemas.openxmlformats.org/markup-compatibility/2006" xmlns:o="urn:schemas-microsoft-com:office:office" xmlns:r="http://schemas.openxmlformats.org/officeDocument/2006/relationships" xmlns:m="http://schemas.openxmlformats.org/officeDocument/2006/math" xmlns:v="urn:schemas-microsoft-com:vml" xmlns:wp14="http://schemas.microsoft.com/office/word/2010/wordprocessingDrawing" xmlns:wp="http://schemas.openxmlformats.org/drawingml/2006/wordprocessingDrawing" xmlns:w10="urn:schemas-microsoft-com:office:word" xmlns:w="http://schemas.openxmlformats.org/wordprocessingml/2006/main" xmlns:w14="http://schemas.microsoft.com/office/word/2010/wordml" xmlns:w15="http://schemas.microsoft.com/office/word/2012/wordml" xmlns:w16se="http://schemas.microsoft.com/office/word/2015/wordml/symex" xmlns:wpg="http://schemas.microsoft.com/office/word/2010/wordprocessingGroup" xmlns:wpi="http://schemas.microsoft.com/office/word/2010/wordprocessingInk" xmlns:wne="http://schemas.microsoft.com/office/word/2006/wordml" xmlns:wps="http://schemas.microsoft.com/office/word/2010/wordprocessingShape" mc:Ignorable="w14 w15 w16se wp14">
+  <w:endnote w:type="separator" w:id="-1">
+    <w:p>
+      <w:pPr>
+        <w:spacing w:after="0" w:line="240" w:lineRule="auto"/>
+      </w:pPr>
+      <w:r>
+        <w:separator/>
+      </w:r>
+    </w:p>
+  </w:endnote>
+  <w:endnote w:type="continuationSeparator" w:id="0">
+    <w:p>
+      <w:pPr>
+        <w:spacing w:after="0" w:line="240" w:lineRule="auto"/>
+      </w:pPr>
+      <w:r>
+        <w:continuationSeparator/>
+      </w:r>
+    </w:p>
+  </w:endnote>
+</w:endnotes>
+</file>
+
+<file path=word/footer1.xml><?xml version="1.0" encoding="utf-8"?>
+<w:ftr xmlns:wpc="http://schemas.microsoft.com/office/word/2010/wordprocessingCanvas" xmlns:cx="http://schemas.microsoft.com/office/drawing/2014/chartex" xmlns:cx1="http://schemas.microsoft.com/office/drawing/2015/9/8/chartex" xmlns:mc="http://schemas.openxmlformats.org/markup-compatibility/2006" xmlns:o="urn:schemas-microsoft-com:office:office" xmlns:r="http://schemas.openxmlformats.org/officeDocument/2006/relationships" xmlns:m="http://schemas.openxmlformats.org/officeDocument/2006/math" xmlns:v="urn:schemas-microsoft-com:vml" xmlns:wp14="http://schemas.microsoft.com/office/word/2010/wordprocessingDrawing" xmlns:wp="http://schemas.openxmlformats.org/drawingml/2006/wordprocessingDrawing" xmlns:w10="urn:schemas-microsoft-com:office:word" xmlns:w="http://schemas.openxmlformats.org/wordprocessingml/2006/main" xmlns:w14="http://schemas.microsoft.com/office/word/2010/wordml" xmlns:w15="http://schemas.microsoft.com/office/word/2012/wordml" xmlns:w16se="http://schemas.microsoft.com/office/word/2015/wordml/symex" xmlns:wpg="http://schemas.microsoft.com/office/word/2010/wordprocessingGroup" xmlns:wpi="http://schemas.microsoft.com/office/word/2010/wordprocessingInk" xmlns:wne="http://schemas.microsoft.com/office/word/2006/wordml" xmlns:wps="http://schemas.microsoft.com/office/word/2010/wordprocessingShape" mc:Ignorable="w14 w15 w16se wp14">
+  <w:p>
+    <w:pPr>
+      <w:pStyle w:val="Pieddepage"/>
+    </w:pPr>
+    <w:fldSimple w:instr=" AUTHOR   \* MERGEFORMAT ">
+      <w:r>
+        <w:rPr>
+          <w:noProof/>
+        </w:rPr>
+        <w:t>Samuel Dadié</w:t>
+      </w:r>
+    </w:fldSimple>
+    <w:r>
+      <w:ptab w:relativeTo="margin" w:alignment="center" w:leader="none"/>
+    </w:r>
+    <w:r>
+      <w:fldChar w:fldCharType="begin"/>
+    </w:r>
+    <w:r>
+      <w:instrText xml:space="preserve"> PAGE   \* MERGEFORMAT </w:instrText>
+    </w:r>
+    <w:r>
+      <w:fldChar w:fldCharType="separate"/>
+    </w:r>
+    <w:r>
+      <w:rPr>
+        <w:noProof/>
+      </w:rPr>
+      <w:t>2</w:t>
+    </w:r>
+    <w:r>
+      <w:fldChar w:fldCharType="end"/>
+    </w:r>
+    <w:r>
+      <w:t>/</w:t>
+    </w:r>
+    <w:fldSimple w:instr=" NUMPAGES   \* MERGEFORMAT ">
+      <w:r>
+        <w:rPr>
+          <w:noProof/>
+        </w:rPr>
+        <w:t>2</w:t>
+      </w:r>
+    </w:fldSimple>
+    <w:r>
+      <w:ptab w:relativeTo="margin" w:alignment="right" w:leader="none"/>
+    </w:r>
+    <w:fldSimple w:instr=" DATE   \* MERGEFORMAT ">
+      <w:r>
+        <w:rPr>
+          <w:noProof/>
+        </w:rPr>
+        <w:t>16.06.2017</w:t>
+      </w:r>
+    </w:fldSimple>
+  </w:p>
+</w:ftr>
+</file>
+
+<file path=word/footnotes.xml><?xml version="1.0" encoding="utf-8"?>
+<w:footnotes xmlns:wpc="http://schemas.microsoft.com/office/word/2010/wordprocessingCanvas" xmlns:cx="http://schemas.microsoft.com/office/drawing/2014/chartex" xmlns:cx1="http://schemas.microsoft.com/office/drawing/2015/9/8/chartex" xmlns:mc="http://schemas.openxmlformats.org/markup-compatibility/2006" xmlns:o="urn:schemas-microsoft-com:office:office" xmlns:r="http://schemas.openxmlformats.org/officeDocument/2006/relationships" xmlns:m="http://schemas.openxmlformats.org/officeDocument/2006/math" xmlns:v="urn:schemas-microsoft-com:vml" xmlns:wp14="http://schemas.microsoft.com/office/word/2010/wordprocessingDrawing" xmlns:wp="http://schemas.openxmlformats.org/drawingml/2006/wordprocessingDrawing" xmlns:w10="urn:schemas-microsoft-com:office:word" xmlns:w="http://schemas.openxmlformats.org/wordprocessingml/2006/main" xmlns:w14="http://schemas.microsoft.com/office/word/2010/wordml" xmlns:w15="http://schemas.microsoft.com/office/word/2012/wordml" xmlns:w16se="http://schemas.microsoft.com/office/word/2015/wordml/symex" xmlns:wpg="http://schemas.microsoft.com/office/word/2010/wordprocessingGroup" xmlns:wpi="http://schemas.microsoft.com/office/word/2010/wordprocessingInk" xmlns:wne="http://schemas.microsoft.com/office/word/2006/wordml" xmlns:wps="http://schemas.microsoft.com/office/word/2010/wordprocessingShape" mc:Ignorable="w14 w15 w16se wp14">
+  <w:footnote w:type="separator" w:id="-1">
+    <w:p>
+      <w:pPr>
+        <w:spacing w:after="0" w:line="240" w:lineRule="auto"/>
+      </w:pPr>
+      <w:r>
+        <w:separator/>
+      </w:r>
+    </w:p>
+  </w:footnote>
+  <w:footnote w:type="continuationSeparator" w:id="0">
+    <w:p>
+      <w:pPr>
+        <w:spacing w:after="0" w:line="240" w:lineRule="auto"/>
+      </w:pPr>
+      <w:r>
+        <w:continuationSeparator/>
+      </w:r>
+    </w:p>
+  </w:footnote>
+</w:footnotes>
+</file>
+
 <file path=word/numbering.xml><?xml version="1.0" encoding="utf-8"?>
 <w:numbering xmlns:wpc="http://schemas.microsoft.com/office/word/2010/wordprocessingCanvas" xmlns:cx="http://schemas.microsoft.com/office/drawing/2014/chartex" xmlns:cx1="http://schemas.microsoft.com/office/drawing/2015/9/8/chartex" xmlns:mc="http://schemas.openxmlformats.org/markup-compatibility/2006" xmlns:o="urn:schemas-microsoft-com:office:office" xmlns:r="http://schemas.openxmlformats.org/officeDocument/2006/relationships" xmlns:m="http://schemas.openxmlformats.org/officeDocument/2006/math" xmlns:v="urn:schemas-microsoft-com:vml" xmlns:wp14="http://schemas.microsoft.com/office/word/2010/wordprocessingDrawing" xmlns:wp="http://schemas.openxmlformats.org/drawingml/2006/wordprocessingDrawing" xmlns:w10="urn:schemas-microsoft-com:office:word" xmlns:w="http://schemas.openxmlformats.org/wordprocessingml/2006/main" xmlns:w14="http://schemas.microsoft.com/office/word/2010/wordml" xmlns:w15="http://schemas.microsoft.com/office/word/2012/wordml" xmlns:w16se="http://schemas.microsoft.com/office/word/2015/wordml/symex" xmlns:wpg="http://schemas.microsoft.com/office/word/2010/wordprocessingGroup" xmlns:wpi="http://schemas.microsoft.com/office/word/2010/wordprocessingInk" xmlns:wne="http://schemas.microsoft.com/office/word/2006/wordml" xmlns:wps="http://schemas.microsoft.com/office/word/2010/wordprocessingShape" mc:Ignorable="w14 w15 w16se wp14">
   <w:abstractNum w:abstractNumId="0" w15:restartNumberingAfterBreak="0">
     <w:nsid w:val="18151E53"/>
     <w:multiLevelType w:val="hybridMultilevel"/>
-    <w:tmpl w:val="72988A68"/>
+    <w:tmpl w:val="CAE40C38"/>
     <w:lvl w:ilvl="0" w:tplc="100C000F">
       <w:start w:val="1"/>
       <w:numFmt w:val="decimal"/>
@@ -1289,6 +2874,27 @@
     <w:name w:val="Normal"/>
     <w:qFormat/>
   </w:style>
+  <w:style w:type="paragraph" w:styleId="Titre1">
+    <w:name w:val="heading 1"/>
+    <w:basedOn w:val="Normal"/>
+    <w:next w:val="Normal"/>
+    <w:link w:val="Titre1Car"/>
+    <w:uiPriority w:val="9"/>
+    <w:qFormat/>
+    <w:rsid w:val="00B00530"/>
+    <w:pPr>
+      <w:keepNext/>
+      <w:keepLines/>
+      <w:spacing w:before="240" w:after="0"/>
+      <w:outlineLvl w:val="0"/>
+    </w:pPr>
+    <w:rPr>
+      <w:rFonts w:asciiTheme="majorHAnsi" w:eastAsiaTheme="majorEastAsia" w:hAnsiTheme="majorHAnsi" w:cstheme="majorBidi"/>
+      <w:color w:val="2E74B5" w:themeColor="accent1" w:themeShade="BF"/>
+      <w:sz w:val="32"/>
+      <w:szCs w:val="32"/>
+    </w:rPr>
+  </w:style>
   <w:style w:type="paragraph" w:styleId="Titre2">
     <w:name w:val="heading 2"/>
     <w:basedOn w:val="Normal"/>
@@ -1387,7 +2993,626 @@
       <w:contextualSpacing/>
     </w:pPr>
   </w:style>
+  <w:style w:type="table" w:styleId="Grilledutableau">
+    <w:name w:val="Table Grid"/>
+    <w:basedOn w:val="TableauNormal"/>
+    <w:uiPriority w:val="39"/>
+    <w:rsid w:val="002275E8"/>
+    <w:pPr>
+      <w:spacing w:after="0" w:line="240" w:lineRule="auto"/>
+    </w:pPr>
+    <w:tblPr>
+      <w:tblBorders>
+        <w:top w:val="single" w:sz="4" w:space="0" w:color="auto"/>
+        <w:left w:val="single" w:sz="4" w:space="0" w:color="auto"/>
+        <w:bottom w:val="single" w:sz="4" w:space="0" w:color="auto"/>
+        <w:right w:val="single" w:sz="4" w:space="0" w:color="auto"/>
+        <w:insideH w:val="single" w:sz="4" w:space="0" w:color="auto"/>
+        <w:insideV w:val="single" w:sz="4" w:space="0" w:color="auto"/>
+      </w:tblBorders>
+    </w:tblPr>
+  </w:style>
+  <w:style w:type="paragraph" w:styleId="En-tte">
+    <w:name w:val="header"/>
+    <w:basedOn w:val="Normal"/>
+    <w:link w:val="En-tteCar"/>
+    <w:uiPriority w:val="99"/>
+    <w:unhideWhenUsed/>
+    <w:rsid w:val="00EF1ED1"/>
+    <w:pPr>
+      <w:tabs>
+        <w:tab w:val="center" w:pos="4536"/>
+        <w:tab w:val="right" w:pos="9072"/>
+      </w:tabs>
+      <w:spacing w:after="0" w:line="240" w:lineRule="auto"/>
+    </w:pPr>
+  </w:style>
+  <w:style w:type="character" w:customStyle="1" w:styleId="En-tteCar">
+    <w:name w:val="En-tête Car"/>
+    <w:basedOn w:val="Policepardfaut"/>
+    <w:link w:val="En-tte"/>
+    <w:uiPriority w:val="99"/>
+    <w:rsid w:val="00EF1ED1"/>
+  </w:style>
+  <w:style w:type="paragraph" w:styleId="Pieddepage">
+    <w:name w:val="footer"/>
+    <w:basedOn w:val="Normal"/>
+    <w:link w:val="PieddepageCar"/>
+    <w:uiPriority w:val="99"/>
+    <w:unhideWhenUsed/>
+    <w:rsid w:val="00EF1ED1"/>
+    <w:pPr>
+      <w:tabs>
+        <w:tab w:val="center" w:pos="4536"/>
+        <w:tab w:val="right" w:pos="9072"/>
+      </w:tabs>
+      <w:spacing w:after="0" w:line="240" w:lineRule="auto"/>
+    </w:pPr>
+  </w:style>
+  <w:style w:type="character" w:customStyle="1" w:styleId="PieddepageCar">
+    <w:name w:val="Pied de page Car"/>
+    <w:basedOn w:val="Policepardfaut"/>
+    <w:link w:val="Pieddepage"/>
+    <w:uiPriority w:val="99"/>
+    <w:rsid w:val="00EF1ED1"/>
+  </w:style>
+  <w:style w:type="character" w:customStyle="1" w:styleId="Titre1Car">
+    <w:name w:val="Titre 1 Car"/>
+    <w:basedOn w:val="Policepardfaut"/>
+    <w:link w:val="Titre1"/>
+    <w:uiPriority w:val="9"/>
+    <w:rsid w:val="00B00530"/>
+    <w:rPr>
+      <w:rFonts w:asciiTheme="majorHAnsi" w:eastAsiaTheme="majorEastAsia" w:hAnsiTheme="majorHAnsi" w:cstheme="majorBidi"/>
+      <w:color w:val="2E74B5" w:themeColor="accent1" w:themeShade="BF"/>
+      <w:sz w:val="32"/>
+      <w:szCs w:val="32"/>
+    </w:rPr>
+  </w:style>
+  <w:style w:type="paragraph" w:styleId="En-ttedetabledesmatires">
+    <w:name w:val="TOC Heading"/>
+    <w:basedOn w:val="Titre1"/>
+    <w:next w:val="Normal"/>
+    <w:uiPriority w:val="39"/>
+    <w:unhideWhenUsed/>
+    <w:qFormat/>
+    <w:rsid w:val="00B00530"/>
+    <w:pPr>
+      <w:outlineLvl w:val="9"/>
+    </w:pPr>
+    <w:rPr>
+      <w:lang w:eastAsia="fr-CH"/>
+    </w:rPr>
+  </w:style>
+  <w:style w:type="paragraph" w:styleId="TM2">
+    <w:name w:val="toc 2"/>
+    <w:basedOn w:val="Normal"/>
+    <w:next w:val="Normal"/>
+    <w:autoRedefine/>
+    <w:uiPriority w:val="39"/>
+    <w:unhideWhenUsed/>
+    <w:rsid w:val="00B00530"/>
+    <w:pPr>
+      <w:spacing w:after="100"/>
+      <w:ind w:left="220"/>
+    </w:pPr>
+  </w:style>
+  <w:style w:type="character" w:styleId="Lienhypertexte">
+    <w:name w:val="Hyperlink"/>
+    <w:basedOn w:val="Policepardfaut"/>
+    <w:uiPriority w:val="99"/>
+    <w:unhideWhenUsed/>
+    <w:rsid w:val="00B00530"/>
+    <w:rPr>
+      <w:color w:val="0563C1" w:themeColor="hyperlink"/>
+      <w:u w:val="single"/>
+    </w:rPr>
+  </w:style>
 </w:styles>
+</file>
+
+<file path=word/glossary/document.xml><?xml version="1.0" encoding="utf-8"?>
+<w:glossaryDocument xmlns:wpc="http://schemas.microsoft.com/office/word/2010/wordprocessingCanvas" xmlns:cx="http://schemas.microsoft.com/office/drawing/2014/chartex" xmlns:cx1="http://schemas.microsoft.com/office/drawing/2015/9/8/chartex" xmlns:mc="http://schemas.openxmlformats.org/markup-compatibility/2006" xmlns:o="urn:schemas-microsoft-com:office:office" xmlns:r="http://schemas.openxmlformats.org/officeDocument/2006/relationships" xmlns:m="http://schemas.openxmlformats.org/officeDocument/2006/math" xmlns:v="urn:schemas-microsoft-com:vml" xmlns:wp14="http://schemas.microsoft.com/office/word/2010/wordprocessingDrawing" xmlns:wp="http://schemas.openxmlformats.org/drawingml/2006/wordprocessingDrawing" xmlns:w10="urn:schemas-microsoft-com:office:word" xmlns:w="http://schemas.openxmlformats.org/wordprocessingml/2006/main" xmlns:w14="http://schemas.microsoft.com/office/word/2010/wordml" xmlns:w15="http://schemas.microsoft.com/office/word/2012/wordml" xmlns:w16se="http://schemas.microsoft.com/office/word/2015/wordml/symex" xmlns:wpg="http://schemas.microsoft.com/office/word/2010/wordprocessingGroup" xmlns:wpi="http://schemas.microsoft.com/office/word/2010/wordprocessingInk" xmlns:wne="http://schemas.microsoft.com/office/word/2006/wordml" xmlns:wps="http://schemas.microsoft.com/office/word/2010/wordprocessingShape" mc:Ignorable="w14 w15 w16se wp14"/>
+</file>
+
+<file path=word/glossary/fontTable.xml><?xml version="1.0" encoding="utf-8"?>
+<w:fonts xmlns:mc="http://schemas.openxmlformats.org/markup-compatibility/2006" xmlns:r="http://schemas.openxmlformats.org/officeDocument/2006/relationships" xmlns:w="http://schemas.openxmlformats.org/wordprocessingml/2006/main" xmlns:w14="http://schemas.microsoft.com/office/word/2010/wordml" xmlns:w15="http://schemas.microsoft.com/office/word/2012/wordml" xmlns:w16se="http://schemas.microsoft.com/office/word/2015/wordml/symex" mc:Ignorable="w14 w15 w16se">
+  <w:font w:name="Calibri">
+    <w:panose1 w:val="020F0502020204030204"/>
+    <w:charset w:val="00"/>
+    <w:family w:val="swiss"/>
+    <w:pitch w:val="variable"/>
+    <w:sig w:usb0="E00002FF" w:usb1="4000ACFF" w:usb2="00000001" w:usb3="00000000" w:csb0="0000019F" w:csb1="00000000"/>
+  </w:font>
+  <w:font w:name="Times New Roman">
+    <w:panose1 w:val="02020603050405020304"/>
+    <w:charset w:val="00"/>
+    <w:family w:val="roman"/>
+    <w:pitch w:val="variable"/>
+    <w:sig w:usb0="E0002AFF" w:usb1="C0007843" w:usb2="00000009" w:usb3="00000000" w:csb0="000001FF" w:csb1="00000000"/>
+  </w:font>
+  <w:font w:name="Calibri Light">
+    <w:panose1 w:val="020F0302020204030204"/>
+    <w:charset w:val="00"/>
+    <w:family w:val="swiss"/>
+    <w:pitch w:val="variable"/>
+    <w:sig w:usb0="A00002EF" w:usb1="4000207B" w:usb2="00000000" w:usb3="00000000" w:csb0="0000019F" w:csb1="00000000"/>
+  </w:font>
+</w:fonts>
+</file>
+
+<file path=word/glossary/settings.xml><?xml version="1.0" encoding="utf-8"?>
+<w:settings xmlns:mc="http://schemas.openxmlformats.org/markup-compatibility/2006" xmlns:o="urn:schemas-microsoft-com:office:office" xmlns:r="http://schemas.openxmlformats.org/officeDocument/2006/relationships" xmlns:m="http://schemas.openxmlformats.org/officeDocument/2006/math" xmlns:v="urn:schemas-microsoft-com:vml" xmlns:w10="urn:schemas-microsoft-com:office:word" xmlns:w="http://schemas.openxmlformats.org/wordprocessingml/2006/main" xmlns:w14="http://schemas.microsoft.com/office/word/2010/wordml" xmlns:w15="http://schemas.microsoft.com/office/word/2012/wordml" xmlns:w16se="http://schemas.microsoft.com/office/word/2015/wordml/symex" xmlns:sl="http://schemas.openxmlformats.org/schemaLibrary/2006/main" mc:Ignorable="w14 w15 w16se">
+  <w:view w:val="normal"/>
+  <w:defaultTabStop w:val="708"/>
+  <w:hyphenationZone w:val="425"/>
+  <w:characterSpacingControl w:val="doNotCompress"/>
+  <w:compat>
+    <w:useFELayout/>
+    <w:compatSetting w:name="compatibilityMode" w:uri="http://schemas.microsoft.com/office/word" w:val="15"/>
+    <w:compatSetting w:name="overrideTableStyleFontSizeAndJustification" w:uri="http://schemas.microsoft.com/office/word" w:val="1"/>
+    <w:compatSetting w:name="enableOpenTypeFeatures" w:uri="http://schemas.microsoft.com/office/word" w:val="1"/>
+    <w:compatSetting w:name="doNotFlipMirrorIndents" w:uri="http://schemas.microsoft.com/office/word" w:val="1"/>
+    <w:compatSetting w:name="differentiateMultirowTableHeaders" w:uri="http://schemas.microsoft.com/office/word" w:val="1"/>
+  </w:compat>
+  <w:rsids>
+    <w:rsidRoot w:val="004B4840"/>
+    <w:rsid w:val="004B4840"/>
+  </w:rsids>
+  <m:mathPr>
+    <m:mathFont m:val="Cambria Math"/>
+    <m:brkBin m:val="before"/>
+    <m:brkBinSub m:val="--"/>
+    <m:smallFrac m:val="0"/>
+    <m:dispDef/>
+    <m:lMargin m:val="0"/>
+    <m:rMargin m:val="0"/>
+    <m:defJc m:val="centerGroup"/>
+    <m:wrapIndent m:val="1440"/>
+    <m:intLim m:val="subSup"/>
+    <m:naryLim m:val="undOvr"/>
+  </m:mathPr>
+  <w:themeFontLang w:val="fr-CH"/>
+  <w:clrSchemeMapping w:bg1="light1" w:t1="dark1" w:bg2="light2" w:t2="dark2" w:accent1="accent1" w:accent2="accent2" w:accent3="accent3" w:accent4="accent4" w:accent5="accent5" w:accent6="accent6" w:hyperlink="hyperlink" w:followedHyperlink="followedHyperlink"/>
+  <w:decimalSymbol w:val="."/>
+  <w:listSeparator w:val=";"/>
+  <w15:chartTrackingRefBased/>
+</w:settings>
+</file>
+
+<file path=word/glossary/styles.xml><?xml version="1.0" encoding="utf-8"?>
+<w:styles xmlns:mc="http://schemas.openxmlformats.org/markup-compatibility/2006" xmlns:r="http://schemas.openxmlformats.org/officeDocument/2006/relationships" xmlns:w="http://schemas.openxmlformats.org/wordprocessingml/2006/main" xmlns:w14="http://schemas.microsoft.com/office/word/2010/wordml" xmlns:w15="http://schemas.microsoft.com/office/word/2012/wordml" xmlns:w16se="http://schemas.microsoft.com/office/word/2015/wordml/symex" mc:Ignorable="w14 w15 w16se">
+  <w:docDefaults>
+    <w:rPrDefault>
+      <w:rPr>
+        <w:rFonts w:asciiTheme="minorHAnsi" w:eastAsiaTheme="minorEastAsia" w:hAnsiTheme="minorHAnsi" w:cstheme="minorBidi"/>
+        <w:sz w:val="22"/>
+        <w:szCs w:val="22"/>
+        <w:lang w:val="fr-CH" w:eastAsia="fr-CH" w:bidi="ar-SA"/>
+      </w:rPr>
+    </w:rPrDefault>
+    <w:pPrDefault>
+      <w:pPr>
+        <w:spacing w:after="160" w:line="259" w:lineRule="auto"/>
+      </w:pPr>
+    </w:pPrDefault>
+  </w:docDefaults>
+  <w:latentStyles w:defLockedState="0" w:defUIPriority="99" w:defSemiHidden="0" w:defUnhideWhenUsed="0" w:defQFormat="0" w:count="371">
+    <w:lsdException w:name="Normal" w:uiPriority="0" w:qFormat="1"/>
+    <w:lsdException w:name="heading 1" w:uiPriority="9" w:qFormat="1"/>
+    <w:lsdException w:name="heading 2" w:semiHidden="1" w:uiPriority="9" w:unhideWhenUsed="1" w:qFormat="1"/>
+    <w:lsdException w:name="heading 3" w:semiHidden="1" w:uiPriority="9" w:unhideWhenUsed="1" w:qFormat="1"/>
+    <w:lsdException w:name="heading 4" w:semiHidden="1" w:uiPriority="9" w:unhideWhenUsed="1" w:qFormat="1"/>
+    <w:lsdException w:name="heading 5" w:semiHidden="1" w:uiPriority="9" w:unhideWhenUsed="1" w:qFormat="1"/>
+    <w:lsdException w:name="heading 6" w:semiHidden="1" w:uiPriority="9" w:unhideWhenUsed="1" w:qFormat="1"/>
+    <w:lsdException w:name="heading 7" w:semiHidden="1" w:uiPriority="9" w:unhideWhenUsed="1" w:qFormat="1"/>
+    <w:lsdException w:name="heading 8" w:semiHidden="1" w:uiPriority="9" w:unhideWhenUsed="1" w:qFormat="1"/>
+    <w:lsdException w:name="heading 9" w:semiHidden="1" w:uiPriority="9" w:unhideWhenUsed="1" w:qFormat="1"/>
+    <w:lsdException w:name="index 1" w:semiHidden="1" w:unhideWhenUsed="1"/>
+    <w:lsdException w:name="index 2" w:semiHidden="1" w:unhideWhenUsed="1"/>
+    <w:lsdException w:name="index 3" w:semiHidden="1" w:unhideWhenUsed="1"/>
+    <w:lsdException w:name="index 4" w:semiHidden="1" w:unhideWhenUsed="1"/>
+    <w:lsdException w:name="index 5" w:semiHidden="1" w:unhideWhenUsed="1"/>
+    <w:lsdException w:name="index 6" w:semiHidden="1" w:unhideWhenUsed="1"/>
+    <w:lsdException w:name="index 7" w:semiHidden="1" w:unhideWhenUsed="1"/>
+    <w:lsdException w:name="index 8" w:semiHidden="1" w:unhideWhenUsed="1"/>
+    <w:lsdException w:name="index 9" w:semiHidden="1" w:unhideWhenUsed="1"/>
+    <w:lsdException w:name="toc 1" w:semiHidden="1" w:uiPriority="39" w:unhideWhenUsed="1"/>
+    <w:lsdException w:name="toc 2" w:semiHidden="1" w:uiPriority="39" w:unhideWhenUsed="1"/>
+    <w:lsdException w:name="toc 3" w:semiHidden="1" w:uiPriority="39" w:unhideWhenUsed="1"/>
+    <w:lsdException w:name="toc 4" w:semiHidden="1" w:uiPriority="39" w:unhideWhenUsed="1"/>
+    <w:lsdException w:name="toc 5" w:semiHidden="1" w:uiPriority="39" w:unhideWhenUsed="1"/>
+    <w:lsdException w:name="toc 6" w:semiHidden="1" w:uiPriority="39" w:unhideWhenUsed="1"/>
+    <w:lsdException w:name="toc 7" w:semiHidden="1" w:uiPriority="39" w:unhideWhenUsed="1"/>
+    <w:lsdException w:name="toc 8" w:semiHidden="1" w:uiPriority="39" w:unhideWhenUsed="1"/>
+    <w:lsdException w:name="toc 9" w:semiHidden="1" w:uiPriority="39" w:unhideWhenUsed="1"/>
+    <w:lsdException w:name="Normal Indent" w:semiHidden="1" w:unhideWhenUsed="1"/>
+    <w:lsdException w:name="footnote text" w:semiHidden="1" w:unhideWhenUsed="1"/>
+    <w:lsdException w:name="annotation text" w:semiHidden="1" w:unhideWhenUsed="1"/>
+    <w:lsdException w:name="header" w:semiHidden="1" w:unhideWhenUsed="1"/>
+    <w:lsdException w:name="footer" w:semiHidden="1" w:unhideWhenUsed="1"/>
+    <w:lsdException w:name="index heading" w:semiHidden="1" w:unhideWhenUsed="1"/>
+    <w:lsdException w:name="caption" w:semiHidden="1" w:uiPriority="35" w:unhideWhenUsed="1" w:qFormat="1"/>
+    <w:lsdException w:name="table of figures" w:semiHidden="1" w:unhideWhenUsed="1"/>
+    <w:lsdException w:name="envelope address" w:semiHidden="1" w:unhideWhenUsed="1"/>
+    <w:lsdException w:name="envelope return" w:semiHidden="1" w:unhideWhenUsed="1"/>
+    <w:lsdException w:name="footnote reference" w:semiHidden="1" w:unhideWhenUsed="1"/>
+    <w:lsdException w:name="annotation reference" w:semiHidden="1" w:unhideWhenUsed="1"/>
+    <w:lsdException w:name="line number" w:semiHidden="1" w:unhideWhenUsed="1"/>
+    <w:lsdException w:name="page number" w:semiHidden="1" w:unhideWhenUsed="1"/>
+    <w:lsdException w:name="endnote reference" w:semiHidden="1" w:unhideWhenUsed="1"/>
+    <w:lsdException w:name="endnote text" w:semiHidden="1" w:unhideWhenUsed="1"/>
+    <w:lsdException w:name="table of authorities" w:semiHidden="1" w:unhideWhenUsed="1"/>
+    <w:lsdException w:name="macro" w:semiHidden="1" w:unhideWhenUsed="1"/>
+    <w:lsdException w:name="toa heading" w:semiHidden="1" w:unhideWhenUsed="1"/>
+    <w:lsdException w:name="List" w:semiHidden="1" w:unhideWhenUsed="1"/>
+    <w:lsdException w:name="List Bullet" w:semiHidden="1" w:unhideWhenUsed="1"/>
+    <w:lsdException w:name="List Number" w:semiHidden="1" w:unhideWhenUsed="1"/>
+    <w:lsdException w:name="List 2" w:semiHidden="1" w:unhideWhenUsed="1"/>
+    <w:lsdException w:name="List 3" w:semiHidden="1" w:unhideWhenUsed="1"/>
+    <w:lsdException w:name="List 4" w:semiHidden="1" w:unhideWhenUsed="1"/>
+    <w:lsdException w:name="List 5" w:semiHidden="1" w:unhideWhenUsed="1"/>
+    <w:lsdException w:name="List Bullet 2" w:semiHidden="1" w:unhideWhenUsed="1"/>
+    <w:lsdException w:name="List Bullet 3" w:semiHidden="1" w:unhideWhenUsed="1"/>
+    <w:lsdException w:name="List Bullet 4" w:semiHidden="1" w:unhideWhenUsed="1"/>
+    <w:lsdException w:name="List Bullet 5" w:semiHidden="1" w:unhideWhenUsed="1"/>
+    <w:lsdException w:name="List Number 2" w:semiHidden="1" w:unhideWhenUsed="1"/>
+    <w:lsdException w:name="List Number 3" w:semiHidden="1" w:unhideWhenUsed="1"/>
+    <w:lsdException w:name="List Number 4" w:semiHidden="1" w:unhideWhenUsed="1"/>
+    <w:lsdException w:name="List Number 5" w:semiHidden="1" w:unhideWhenUsed="1"/>
+    <w:lsdException w:name="Title" w:uiPriority="10" w:qFormat="1"/>
+    <w:lsdException w:name="Closing" w:semiHidden="1" w:unhideWhenUsed="1"/>
+    <w:lsdException w:name="Signature" w:semiHidden="1" w:unhideWhenUsed="1"/>
+    <w:lsdException w:name="Default Paragraph Font" w:semiHidden="1" w:uiPriority="1" w:unhideWhenUsed="1"/>
+    <w:lsdException w:name="Body Text" w:semiHidden="1" w:unhideWhenUsed="1"/>
+    <w:lsdException w:name="Body Text Indent" w:semiHidden="1" w:unhideWhenUsed="1"/>
+    <w:lsdException w:name="List Continue" w:semiHidden="1" w:unhideWhenUsed="1"/>
+    <w:lsdException w:name="List Continue 2" w:semiHidden="1" w:unhideWhenUsed="1"/>
+    <w:lsdException w:name="List Continue 3" w:semiHidden="1" w:unhideWhenUsed="1"/>
+    <w:lsdException w:name="List Continue 4" w:semiHidden="1" w:unhideWhenUsed="1"/>
+    <w:lsdException w:name="List Continue 5" w:semiHidden="1" w:unhideWhenUsed="1"/>
+    <w:lsdException w:name="Message Header" w:semiHidden="1" w:unhideWhenUsed="1"/>
+    <w:lsdException w:name="Subtitle" w:uiPriority="11" w:qFormat="1"/>
+    <w:lsdException w:name="Salutation" w:semiHidden="1" w:unhideWhenUsed="1"/>
+    <w:lsdException w:name="Date" w:semiHidden="1" w:unhideWhenUsed="1"/>
+    <w:lsdException w:name="Body Text First Indent" w:semiHidden="1" w:unhideWhenUsed="1"/>
+    <w:lsdException w:name="Body Text First Indent 2" w:semiHidden="1" w:unhideWhenUsed="1"/>
+    <w:lsdException w:name="Note Heading" w:semiHidden="1" w:unhideWhenUsed="1"/>
+    <w:lsdException w:name="Body Text 2" w:semiHidden="1" w:unhideWhenUsed="1"/>
+    <w:lsdException w:name="Body Text 3" w:semiHidden="1" w:unhideWhenUsed="1"/>
+    <w:lsdException w:name="Body Text Indent 2" w:semiHidden="1" w:unhideWhenUsed="1"/>
+    <w:lsdException w:name="Body Text Indent 3" w:semiHidden="1" w:unhideWhenUsed="1"/>
+    <w:lsdException w:name="Block Text" w:semiHidden="1" w:unhideWhenUsed="1"/>
+    <w:lsdException w:name="Hyperlink" w:semiHidden="1" w:unhideWhenUsed="1"/>
+    <w:lsdException w:name="FollowedHyperlink" w:semiHidden="1" w:unhideWhenUsed="1"/>
+    <w:lsdException w:name="Strong" w:uiPriority="22" w:qFormat="1"/>
+    <w:lsdException w:name="Emphasis" w:uiPriority="20" w:qFormat="1"/>
+    <w:lsdException w:name="Document Map" w:semiHidden="1" w:unhideWhenUsed="1"/>
+    <w:lsdException w:name="Plain Text" w:semiHidden="1" w:unhideWhenUsed="1"/>
+    <w:lsdException w:name="E-mail Signature" w:semiHidden="1" w:unhideWhenUsed="1"/>
+    <w:lsdException w:name="HTML Top of Form" w:semiHidden="1" w:unhideWhenUsed="1"/>
+    <w:lsdException w:name="HTML Bottom of Form" w:semiHidden="1" w:unhideWhenUsed="1"/>
+    <w:lsdException w:name="Normal (Web)" w:semiHidden="1" w:unhideWhenUsed="1"/>
+    <w:lsdException w:name="HTML Acronym" w:semiHidden="1" w:unhideWhenUsed="1"/>
+    <w:lsdException w:name="HTML Address" w:semiHidden="1" w:unhideWhenUsed="1"/>
+    <w:lsdException w:name="HTML Cite" w:semiHidden="1" w:unhideWhenUsed="1"/>
+    <w:lsdException w:name="HTML Code" w:semiHidden="1" w:unhideWhenUsed="1"/>
+    <w:lsdException w:name="HTML Definition" w:semiHidden="1" w:unhideWhenUsed="1"/>
+    <w:lsdException w:name="HTML Keyboard" w:semiHidden="1" w:unhideWhenUsed="1"/>
+    <w:lsdException w:name="HTML Preformatted" w:semiHidden="1" w:unhideWhenUsed="1"/>
+    <w:lsdException w:name="HTML Sample" w:semiHidden="1" w:unhideWhenUsed="1"/>
+    <w:lsdException w:name="HTML Typewriter" w:semiHidden="1" w:unhideWhenUsed="1"/>
+    <w:lsdException w:name="HTML Variable" w:semiHidden="1" w:unhideWhenUsed="1"/>
+    <w:lsdException w:name="Normal Table" w:semiHidden="1" w:unhideWhenUsed="1"/>
+    <w:lsdException w:name="annotation subject" w:semiHidden="1" w:unhideWhenUsed="1"/>
+    <w:lsdException w:name="No List" w:semiHidden="1" w:unhideWhenUsed="1"/>
+    <w:lsdException w:name="Outline List 1" w:semiHidden="1" w:unhideWhenUsed="1"/>
+    <w:lsdException w:name="Outline List 2" w:semiHidden="1" w:unhideWhenUsed="1"/>
+    <w:lsdException w:name="Outline List 3" w:semiHidden="1" w:unhideWhenUsed="1"/>
+    <w:lsdException w:name="Table Simple 1" w:semiHidden="1" w:unhideWhenUsed="1"/>
+    <w:lsdException w:name="Table Simple 2" w:semiHidden="1" w:unhideWhenUsed="1"/>
+    <w:lsdException w:name="Table Simple 3" w:semiHidden="1" w:unhideWhenUsed="1"/>
+    <w:lsdException w:name="Table Classic 1" w:semiHidden="1" w:unhideWhenUsed="1"/>
+    <w:lsdException w:name="Table Classic 2" w:semiHidden="1" w:unhideWhenUsed="1"/>
+    <w:lsdException w:name="Table Classic 3" w:semiHidden="1" w:unhideWhenUsed="1"/>
+    <w:lsdException w:name="Table Classic 4" w:semiHidden="1" w:unhideWhenUsed="1"/>
+    <w:lsdException w:name="Table Colorful 1" w:semiHidden="1" w:unhideWhenUsed="1"/>
+    <w:lsdException w:name="Table Colorful 2" w:semiHidden="1" w:unhideWhenUsed="1"/>
+    <w:lsdException w:name="Table Colorful 3" w:semiHidden="1" w:unhideWhenUsed="1"/>
+    <w:lsdException w:name="Table Columns 1" w:semiHidden="1" w:unhideWhenUsed="1"/>
+    <w:lsdException w:name="Table Columns 2" w:semiHidden="1" w:unhideWhenUsed="1"/>
+    <w:lsdException w:name="Table Columns 3" w:semiHidden="1" w:unhideWhenUsed="1"/>
+    <w:lsdException w:name="Table Columns 4" w:semiHidden="1" w:unhideWhenUsed="1"/>
+    <w:lsdException w:name="Table Columns 5" w:semiHidden="1" w:unhideWhenUsed="1"/>
+    <w:lsdException w:name="Table Grid 1" w:semiHidden="1" w:unhideWhenUsed="1"/>
+    <w:lsdException w:name="Table Grid 2" w:semiHidden="1" w:unhideWhenUsed="1"/>
+    <w:lsdException w:name="Table Grid 3" w:semiHidden="1" w:unhideWhenUsed="1"/>
+    <w:lsdException w:name="Table Grid 4" w:semiHidden="1" w:unhideWhenUsed="1"/>
+    <w:lsdException w:name="Table Grid 5" w:semiHidden="1" w:unhideWhenUsed="1"/>
+    <w:lsdException w:name="Table Grid 6" w:semiHidden="1" w:unhideWhenUsed="1"/>
+    <w:lsdException w:name="Table Grid 7" w:semiHidden="1" w:unhideWhenUsed="1"/>
+    <w:lsdException w:name="Table Grid 8" w:semiHidden="1" w:unhideWhenUsed="1"/>
+    <w:lsdException w:name="Table List 1" w:semiHidden="1" w:unhideWhenUsed="1"/>
+    <w:lsdException w:name="Table List 2" w:semiHidden="1" w:unhideWhenUsed="1"/>
+    <w:lsdException w:name="Table List 3" w:semiHidden="1" w:unhideWhenUsed="1"/>
+    <w:lsdException w:name="Table List 4" w:semiHidden="1" w:unhideWhenUsed="1"/>
+    <w:lsdException w:name="Table List 5" w:semiHidden="1" w:unhideWhenUsed="1"/>
+    <w:lsdException w:name="Table List 6" w:semiHidden="1" w:unhideWhenUsed="1"/>
+    <w:lsdException w:name="Table List 7" w:semiHidden="1" w:unhideWhenUsed="1"/>
+    <w:lsdException w:name="Table List 8" w:semiHidden="1" w:unhideWhenUsed="1"/>
+    <w:lsdException w:name="Table 3D effects 1" w:semiHidden="1" w:unhideWhenUsed="1"/>
+    <w:lsdException w:name="Table 3D effects 2" w:semiHidden="1" w:unhideWhenUsed="1"/>
+    <w:lsdException w:name="Table 3D effects 3" w:semiHidden="1" w:unhideWhenUsed="1"/>
+    <w:lsdException w:name="Table Contemporary" w:semiHidden="1" w:unhideWhenUsed="1"/>
+    <w:lsdException w:name="Table Elegant" w:semiHidden="1" w:unhideWhenUsed="1"/>
+    <w:lsdException w:name="Table Professional" w:semiHidden="1" w:unhideWhenUsed="1"/>
+    <w:lsdException w:name="Table Subtle 1" w:semiHidden="1" w:unhideWhenUsed="1"/>
+    <w:lsdException w:name="Table Subtle 2" w:semiHidden="1" w:unhideWhenUsed="1"/>
+    <w:lsdException w:name="Table Web 1" w:semiHidden="1" w:unhideWhenUsed="1"/>
+    <w:lsdException w:name="Table Web 2" w:semiHidden="1" w:unhideWhenUsed="1"/>
+    <w:lsdException w:name="Table Web 3" w:semiHidden="1" w:unhideWhenUsed="1"/>
+    <w:lsdException w:name="Balloon Text" w:semiHidden="1" w:unhideWhenUsed="1"/>
+    <w:lsdException w:name="Table Grid" w:uiPriority="39"/>
+    <w:lsdException w:name="Table Theme" w:semiHidden="1" w:unhideWhenUsed="1"/>
+    <w:lsdException w:name="Placeholder Text" w:semiHidden="1"/>
+    <w:lsdException w:name="No Spacing" w:uiPriority="1" w:qFormat="1"/>
+    <w:lsdException w:name="Light Shading" w:uiPriority="60"/>
+    <w:lsdException w:name="Light List" w:uiPriority="61"/>
+    <w:lsdException w:name="Light Grid" w:uiPriority="62"/>
+    <w:lsdException w:name="Medium Shading 1" w:uiPriority="63"/>
+    <w:lsdException w:name="Medium Shading 2" w:uiPriority="64"/>
+    <w:lsdException w:name="Medium List 1" w:uiPriority="65"/>
+    <w:lsdException w:name="Medium List 2" w:uiPriority="66"/>
+    <w:lsdException w:name="Medium Grid 1" w:uiPriority="67"/>
+    <w:lsdException w:name="Medium Grid 2" w:uiPriority="68"/>
+    <w:lsdException w:name="Medium Grid 3" w:uiPriority="69"/>
+    <w:lsdException w:name="Dark List" w:uiPriority="70"/>
+    <w:lsdException w:name="Colorful Shading" w:uiPriority="71"/>
+    <w:lsdException w:name="Colorful List" w:uiPriority="72"/>
+    <w:lsdException w:name="Colorful Grid" w:uiPriority="73"/>
+    <w:lsdException w:name="Light Shading Accent 1" w:uiPriority="60"/>
+    <w:lsdException w:name="Light List Accent 1" w:uiPriority="61"/>
+    <w:lsdException w:name="Light Grid Accent 1" w:uiPriority="62"/>
+    <w:lsdException w:name="Medium Shading 1 Accent 1" w:uiPriority="63"/>
+    <w:lsdException w:name="Medium Shading 2 Accent 1" w:uiPriority="64"/>
+    <w:lsdException w:name="Medium List 1 Accent 1" w:uiPriority="65"/>
+    <w:lsdException w:name="Revision" w:semiHidden="1"/>
+    <w:lsdException w:name="List Paragraph" w:uiPriority="34" w:qFormat="1"/>
+    <w:lsdException w:name="Quote" w:uiPriority="29" w:qFormat="1"/>
+    <w:lsdException w:name="Intense Quote" w:uiPriority="30" w:qFormat="1"/>
+    <w:lsdException w:name="Medium List 2 Accent 1" w:uiPriority="66"/>
+    <w:lsdException w:name="Medium Grid 1 Accent 1" w:uiPriority="67"/>
+    <w:lsdException w:name="Medium Grid 2 Accent 1" w:uiPriority="68"/>
+    <w:lsdException w:name="Medium Grid 3 Accent 1" w:uiPriority="69"/>
+    <w:lsdException w:name="Dark List Accent 1" w:uiPriority="70"/>
+    <w:lsdException w:name="Colorful Shading Accent 1" w:uiPriority="71"/>
+    <w:lsdException w:name="Colorful List Accent 1" w:uiPriority="72"/>
+    <w:lsdException w:name="Colorful Grid Accent 1" w:uiPriority="73"/>
+    <w:lsdException w:name="Light Shading Accent 2" w:uiPriority="60"/>
+    <w:lsdException w:name="Light List Accent 2" w:uiPriority="61"/>
+    <w:lsdException w:name="Light Grid Accent 2" w:uiPriority="62"/>
+    <w:lsdException w:name="Medium Shading 1 Accent 2" w:uiPriority="63"/>
+    <w:lsdException w:name="Medium Shading 2 Accent 2" w:uiPriority="64"/>
+    <w:lsdException w:name="Medium List 1 Accent 2" w:uiPriority="65"/>
+    <w:lsdException w:name="Medium List 2 Accent 2" w:uiPriority="66"/>
+    <w:lsdException w:name="Medium Grid 1 Accent 2" w:uiPriority="67"/>
+    <w:lsdException w:name="Medium Grid 2 Accent 2" w:uiPriority="68"/>
+    <w:lsdException w:name="Medium Grid 3 Accent 2" w:uiPriority="69"/>
+    <w:lsdException w:name="Dark List Accent 2" w:uiPriority="70"/>
+    <w:lsdException w:name="Colorful Shading Accent 2" w:uiPriority="71"/>
+    <w:lsdException w:name="Colorful List Accent 2" w:uiPriority="72"/>
+    <w:lsdException w:name="Colorful Grid Accent 2" w:uiPriority="73"/>
+    <w:lsdException w:name="Light Shading Accent 3" w:uiPriority="60"/>
+    <w:lsdException w:name="Light List Accent 3" w:uiPriority="61"/>
+    <w:lsdException w:name="Light Grid Accent 3" w:uiPriority="62"/>
+    <w:lsdException w:name="Medium Shading 1 Accent 3" w:uiPriority="63"/>
+    <w:lsdException w:name="Medium Shading 2 Accent 3" w:uiPriority="64"/>
+    <w:lsdException w:name="Medium List 1 Accent 3" w:uiPriority="65"/>
+    <w:lsdException w:name="Medium List 2 Accent 3" w:uiPriority="66"/>
+    <w:lsdException w:name="Medium Grid 1 Accent 3" w:uiPriority="67"/>
+    <w:lsdException w:name="Medium Grid 2 Accent 3" w:uiPriority="68"/>
+    <w:lsdException w:name="Medium Grid 3 Accent 3" w:uiPriority="69"/>
+    <w:lsdException w:name="Dark List Accent 3" w:uiPriority="70"/>
+    <w:lsdException w:name="Colorful Shading Accent 3" w:uiPriority="71"/>
+    <w:lsdException w:name="Colorful List Accent 3" w:uiPriority="72"/>
+    <w:lsdException w:name="Colorful Grid Accent 3" w:uiPriority="73"/>
+    <w:lsdException w:name="Light Shading Accent 4" w:uiPriority="60"/>
+    <w:lsdException w:name="Light List Accent 4" w:uiPriority="61"/>
+    <w:lsdException w:name="Light Grid Accent 4" w:uiPriority="62"/>
+    <w:lsdException w:name="Medium Shading 1 Accent 4" w:uiPriority="63"/>
+    <w:lsdException w:name="Medium Shading 2 Accent 4" w:uiPriority="64"/>
+    <w:lsdException w:name="Medium List 1 Accent 4" w:uiPriority="65"/>
+    <w:lsdException w:name="Medium List 2 Accent 4" w:uiPriority="66"/>
+    <w:lsdException w:name="Medium Grid 1 Accent 4" w:uiPriority="67"/>
+    <w:lsdException w:name="Medium Grid 2 Accent 4" w:uiPriority="68"/>
+    <w:lsdException w:name="Medium Grid 3 Accent 4" w:uiPriority="69"/>
+    <w:lsdException w:name="Dark List Accent 4" w:uiPriority="70"/>
+    <w:lsdException w:name="Colorful Shading Accent 4" w:uiPriority="71"/>
+    <w:lsdException w:name="Colorful List Accent 4" w:uiPriority="72"/>
+    <w:lsdException w:name="Colorful Grid Accent 4" w:uiPriority="73"/>
+    <w:lsdException w:name="Light Shading Accent 5" w:uiPriority="60"/>
+    <w:lsdException w:name="Light List Accent 5" w:uiPriority="61"/>
+    <w:lsdException w:name="Light Grid Accent 5" w:uiPriority="62"/>
+    <w:lsdException w:name="Medium Shading 1 Accent 5" w:uiPriority="63"/>
+    <w:lsdException w:name="Medium Shading 2 Accent 5" w:uiPriority="64"/>
+    <w:lsdException w:name="Medium List 1 Accent 5" w:uiPriority="65"/>
+    <w:lsdException w:name="Medium List 2 Accent 5" w:uiPriority="66"/>
+    <w:lsdException w:name="Medium Grid 1 Accent 5" w:uiPriority="67"/>
+    <w:lsdException w:name="Medium Grid 2 Accent 5" w:uiPriority="68"/>
+    <w:lsdException w:name="Medium Grid 3 Accent 5" w:uiPriority="69"/>
+    <w:lsdException w:name="Dark List Accent 5" w:uiPriority="70"/>
+    <w:lsdException w:name="Colorful Shading Accent 5" w:uiPriority="71"/>
+    <w:lsdException w:name="Colorful List Accent 5" w:uiPriority="72"/>
+    <w:lsdException w:name="Colorful Grid Accent 5" w:uiPriority="73"/>
+    <w:lsdException w:name="Light Shading Accent 6" w:uiPriority="60"/>
+    <w:lsdException w:name="Light List Accent 6" w:uiPriority="61"/>
+    <w:lsdException w:name="Light Grid Accent 6" w:uiPriority="62"/>
+    <w:lsdException w:name="Medium Shading 1 Accent 6" w:uiPriority="63"/>
+    <w:lsdException w:name="Medium Shading 2 Accent 6" w:uiPriority="64"/>
+    <w:lsdException w:name="Medium List 1 Accent 6" w:uiPriority="65"/>
+    <w:lsdException w:name="Medium List 2 Accent 6" w:uiPriority="66"/>
+    <w:lsdException w:name="Medium Grid 1 Accent 6" w:uiPriority="67"/>
+    <w:lsdException w:name="Medium Grid 2 Accent 6" w:uiPriority="68"/>
+    <w:lsdException w:name="Medium Grid 3 Accent 6" w:uiPriority="69"/>
+    <w:lsdException w:name="Dark List Accent 6" w:uiPriority="70"/>
+    <w:lsdException w:name="Colorful Shading Accent 6" w:uiPriority="71"/>
+    <w:lsdException w:name="Colorful List Accent 6" w:uiPriority="72"/>
+    <w:lsdException w:name="Colorful Grid Accent 6" w:uiPriority="73"/>
+    <w:lsdException w:name="Subtle Emphasis" w:uiPriority="19" w:qFormat="1"/>
+    <w:lsdException w:name="Intense Emphasis" w:uiPriority="21" w:qFormat="1"/>
+    <w:lsdException w:name="Subtle Reference" w:uiPriority="31" w:qFormat="1"/>
+    <w:lsdException w:name="Intense Reference" w:uiPriority="32" w:qFormat="1"/>
+    <w:lsdException w:name="Book Title" w:uiPriority="33" w:qFormat="1"/>
+    <w:lsdException w:name="Bibliography" w:semiHidden="1" w:uiPriority="37" w:unhideWhenUsed="1"/>
+    <w:lsdException w:name="TOC Heading" w:semiHidden="1" w:uiPriority="39" w:unhideWhenUsed="1" w:qFormat="1"/>
+    <w:lsdException w:name="Plain Table 1" w:uiPriority="41"/>
+    <w:lsdException w:name="Plain Table 2" w:uiPriority="42"/>
+    <w:lsdException w:name="Plain Table 3" w:uiPriority="43"/>
+    <w:lsdException w:name="Plain Table 4" w:uiPriority="44"/>
+    <w:lsdException w:name="Plain Table 5" w:uiPriority="45"/>
+    <w:lsdException w:name="Grid Table Light" w:uiPriority="40"/>
+    <w:lsdException w:name="Grid Table 1 Light" w:uiPriority="46"/>
+    <w:lsdException w:name="Grid Table 2" w:uiPriority="47"/>
+    <w:lsdException w:name="Grid Table 3" w:uiPriority="48"/>
+    <w:lsdException w:name="Grid Table 4" w:uiPriority="49"/>
+    <w:lsdException w:name="Grid Table 5 Dark" w:uiPriority="50"/>
+    <w:lsdException w:name="Grid Table 6 Colorful" w:uiPriority="51"/>
+    <w:lsdException w:name="Grid Table 7 Colorful" w:uiPriority="52"/>
+    <w:lsdException w:name="Grid Table 1 Light Accent 1" w:uiPriority="46"/>
+    <w:lsdException w:name="Grid Table 2 Accent 1" w:uiPriority="47"/>
+    <w:lsdException w:name="Grid Table 3 Accent 1" w:uiPriority="48"/>
+    <w:lsdException w:name="Grid Table 4 Accent 1" w:uiPriority="49"/>
+    <w:lsdException w:name="Grid Table 5 Dark Accent 1" w:uiPriority="50"/>
+    <w:lsdException w:name="Grid Table 6 Colorful Accent 1" w:uiPriority="51"/>
+    <w:lsdException w:name="Grid Table 7 Colorful Accent 1" w:uiPriority="52"/>
+    <w:lsdException w:name="Grid Table 1 Light Accent 2" w:uiPriority="46"/>
+    <w:lsdException w:name="Grid Table 2 Accent 2" w:uiPriority="47"/>
+    <w:lsdException w:name="Grid Table 3 Accent 2" w:uiPriority="48"/>
+    <w:lsdException w:name="Grid Table 4 Accent 2" w:uiPriority="49"/>
+    <w:lsdException w:name="Grid Table 5 Dark Accent 2" w:uiPriority="50"/>
+    <w:lsdException w:name="Grid Table 6 Colorful Accent 2" w:uiPriority="51"/>
+    <w:lsdException w:name="Grid Table 7 Colorful Accent 2" w:uiPriority="52"/>
+    <w:lsdException w:name="Grid Table 1 Light Accent 3" w:uiPriority="46"/>
+    <w:lsdException w:name="Grid Table 2 Accent 3" w:uiPriority="47"/>
+    <w:lsdException w:name="Grid Table 3 Accent 3" w:uiPriority="48"/>
+    <w:lsdException w:name="Grid Table 4 Accent 3" w:uiPriority="49"/>
+    <w:lsdException w:name="Grid Table 5 Dark Accent 3" w:uiPriority="50"/>
+    <w:lsdException w:name="Grid Table 6 Colorful Accent 3" w:uiPriority="51"/>
+    <w:lsdException w:name="Grid Table 7 Colorful Accent 3" w:uiPriority="52"/>
+    <w:lsdException w:name="Grid Table 1 Light Accent 4" w:uiPriority="46"/>
+    <w:lsdException w:name="Grid Table 2 Accent 4" w:uiPriority="47"/>
+    <w:lsdException w:name="Grid Table 3 Accent 4" w:uiPriority="48"/>
+    <w:lsdException w:name="Grid Table 4 Accent 4" w:uiPriority="49"/>
+    <w:lsdException w:name="Grid Table 5 Dark Accent 4" w:uiPriority="50"/>
+    <w:lsdException w:name="Grid Table 6 Colorful Accent 4" w:uiPriority="51"/>
+    <w:lsdException w:name="Grid Table 7 Colorful Accent 4" w:uiPriority="52"/>
+    <w:lsdException w:name="Grid Table 1 Light Accent 5" w:uiPriority="46"/>
+    <w:lsdException w:name="Grid Table 2 Accent 5" w:uiPriority="47"/>
+    <w:lsdException w:name="Grid Table 3 Accent 5" w:uiPriority="48"/>
+    <w:lsdException w:name="Grid Table 4 Accent 5" w:uiPriority="49"/>
+    <w:lsdException w:name="Grid Table 5 Dark Accent 5" w:uiPriority="50"/>
+    <w:lsdException w:name="Grid Table 6 Colorful Accent 5" w:uiPriority="51"/>
+    <w:lsdException w:name="Grid Table 7 Colorful Accent 5" w:uiPriority="52"/>
+    <w:lsdException w:name="Grid Table 1 Light Accent 6" w:uiPriority="46"/>
+    <w:lsdException w:name="Grid Table 2 Accent 6" w:uiPriority="47"/>
+    <w:lsdException w:name="Grid Table 3 Accent 6" w:uiPriority="48"/>
+    <w:lsdException w:name="Grid Table 4 Accent 6" w:uiPriority="49"/>
+    <w:lsdException w:name="Grid Table 5 Dark Accent 6" w:uiPriority="50"/>
+    <w:lsdException w:name="Grid Table 6 Colorful Accent 6" w:uiPriority="51"/>
+    <w:lsdException w:name="Grid Table 7 Colorful Accent 6" w:uiPriority="52"/>
+    <w:lsdException w:name="List Table 1 Light" w:uiPriority="46"/>
+    <w:lsdException w:name="List Table 2" w:uiPriority="47"/>
+    <w:lsdException w:name="List Table 3" w:uiPriority="48"/>
+    <w:lsdException w:name="List Table 4" w:uiPriority="49"/>
+    <w:lsdException w:name="List Table 5 Dark" w:uiPriority="50"/>
+    <w:lsdException w:name="List Table 6 Colorful" w:uiPriority="51"/>
+    <w:lsdException w:name="List Table 7 Colorful" w:uiPriority="52"/>
+    <w:lsdException w:name="List Table 1 Light Accent 1" w:uiPriority="46"/>
+    <w:lsdException w:name="List Table 2 Accent 1" w:uiPriority="47"/>
+    <w:lsdException w:name="List Table 3 Accent 1" w:uiPriority="48"/>
+    <w:lsdException w:name="List Table 4 Accent 1" w:uiPriority="49"/>
+    <w:lsdException w:name="List Table 5 Dark Accent 1" w:uiPriority="50"/>
+    <w:lsdException w:name="List Table 6 Colorful Accent 1" w:uiPriority="51"/>
+    <w:lsdException w:name="List Table 7 Colorful Accent 1" w:uiPriority="52"/>
+    <w:lsdException w:name="List Table 1 Light Accent 2" w:uiPriority="46"/>
+    <w:lsdException w:name="List Table 2 Accent 2" w:uiPriority="47"/>
+    <w:lsdException w:name="List Table 3 Accent 2" w:uiPriority="48"/>
+    <w:lsdException w:name="List Table 4 Accent 2" w:uiPriority="49"/>
+    <w:lsdException w:name="List Table 5 Dark Accent 2" w:uiPriority="50"/>
+    <w:lsdException w:name="List Table 6 Colorful Accent 2" w:uiPriority="51"/>
+    <w:lsdException w:name="List Table 7 Colorful Accent 2" w:uiPriority="52"/>
+    <w:lsdException w:name="List Table 1 Light Accent 3" w:uiPriority="46"/>
+    <w:lsdException w:name="List Table 2 Accent 3" w:uiPriority="47"/>
+    <w:lsdException w:name="List Table 3 Accent 3" w:uiPriority="48"/>
+    <w:lsdException w:name="List Table 4 Accent 3" w:uiPriority="49"/>
+    <w:lsdException w:name="List Table 5 Dark Accent 3" w:uiPriority="50"/>
+    <w:lsdException w:name="List Table 6 Colorful Accent 3" w:uiPriority="51"/>
+    <w:lsdException w:name="List Table 7 Colorful Accent 3" w:uiPriority="52"/>
+    <w:lsdException w:name="List Table 1 Light Accent 4" w:uiPriority="46"/>
+    <w:lsdException w:name="List Table 2 Accent 4" w:uiPriority="47"/>
+    <w:lsdException w:name="List Table 3 Accent 4" w:uiPriority="48"/>
+    <w:lsdException w:name="List Table 4 Accent 4" w:uiPriority="49"/>
+    <w:lsdException w:name="List Table 5 Dark Accent 4" w:uiPriority="50"/>
+    <w:lsdException w:name="List Table 6 Colorful Accent 4" w:uiPriority="51"/>
+    <w:lsdException w:name="List Table 7 Colorful Accent 4" w:uiPriority="52"/>
+    <w:lsdException w:name="List Table 1 Light Accent 5" w:uiPriority="46"/>
+    <w:lsdException w:name="List Table 2 Accent 5" w:uiPriority="47"/>
+    <w:lsdException w:name="List Table 3 Accent 5" w:uiPriority="48"/>
+    <w:lsdException w:name="List Table 4 Accent 5" w:uiPriority="49"/>
+    <w:lsdException w:name="List Table 5 Dark Accent 5" w:uiPriority="50"/>
+    <w:lsdException w:name="List Table 6 Colorful Accent 5" w:uiPriority="51"/>
+    <w:lsdException w:name="List Table 7 Colorful Accent 5" w:uiPriority="52"/>
+    <w:lsdException w:name="List Table 1 Light Accent 6" w:uiPriority="46"/>
+    <w:lsdException w:name="List Table 2 Accent 6" w:uiPriority="47"/>
+    <w:lsdException w:name="List Table 3 Accent 6" w:uiPriority="48"/>
+    <w:lsdException w:name="List Table 4 Accent 6" w:uiPriority="49"/>
+    <w:lsdException w:name="List Table 5 Dark Accent 6" w:uiPriority="50"/>
+    <w:lsdException w:name="List Table 6 Colorful Accent 6" w:uiPriority="51"/>
+    <w:lsdException w:name="List Table 7 Colorful Accent 6" w:uiPriority="52"/>
+  </w:latentStyles>
+  <w:style w:type="paragraph" w:default="1" w:styleId="Normal">
+    <w:name w:val="Normal"/>
+    <w:qFormat/>
+  </w:style>
+  <w:style w:type="character" w:default="1" w:styleId="Policepardfaut">
+    <w:name w:val="Default Paragraph Font"/>
+    <w:uiPriority w:val="1"/>
+    <w:semiHidden/>
+    <w:unhideWhenUsed/>
+  </w:style>
+  <w:style w:type="table" w:default="1" w:styleId="TableauNormal">
+    <w:name w:val="Normal Table"/>
+    <w:uiPriority w:val="99"/>
+    <w:semiHidden/>
+    <w:unhideWhenUsed/>
+    <w:tblPr>
+      <w:tblInd w:w="0" w:type="dxa"/>
+      <w:tblCellMar>
+        <w:top w:w="0" w:type="dxa"/>
+        <w:left w:w="108" w:type="dxa"/>
+        <w:bottom w:w="0" w:type="dxa"/>
+        <w:right w:w="108" w:type="dxa"/>
+      </w:tblCellMar>
+    </w:tblPr>
+  </w:style>
+  <w:style w:type="numbering" w:default="1" w:styleId="Aucuneliste">
+    <w:name w:val="No List"/>
+    <w:uiPriority w:val="99"/>
+    <w:semiHidden/>
+    <w:unhideWhenUsed/>
+  </w:style>
+  <w:style w:type="paragraph" w:customStyle="1" w:styleId="C8A1329025C246598F1827CFB8867F84">
+    <w:name w:val="C8A1329025C246598F1827CFB8867F84"/>
+    <w:rsid w:val="004B4840"/>
+  </w:style>
+</w:styles>
+</file>
+
+<file path=word/glossary/webSettings.xml><?xml version="1.0" encoding="utf-8"?>
+<w:webSettings xmlns:mc="http://schemas.openxmlformats.org/markup-compatibility/2006" xmlns:r="http://schemas.openxmlformats.org/officeDocument/2006/relationships" xmlns:w="http://schemas.openxmlformats.org/wordprocessingml/2006/main" xmlns:w14="http://schemas.microsoft.com/office/word/2010/wordml" xmlns:w15="http://schemas.microsoft.com/office/word/2012/wordml" xmlns:w16se="http://schemas.microsoft.com/office/word/2015/wordml/symex" mc:Ignorable="w14 w15 w16se">
+  <w:optimizeForBrowser/>
+  <w:allowPNG/>
+</w:webSettings>
 </file>
 
 <file path=word/theme/theme1.xml><?xml version="1.0" encoding="utf-8"?>
@@ -1649,4 +3874,16 @@
     </a:ext>
   </a:extLst>
 </a:theme>
+</file>
+
+<file path=customXml/item1.xml><?xml version="1.0" encoding="utf-8"?>
+<b:Sources xmlns:b="http://schemas.openxmlformats.org/officeDocument/2006/bibliography" xmlns="http://schemas.openxmlformats.org/officeDocument/2006/bibliography" SelectedStyle="\APASixthEditionOfficeOnline.xsl" StyleName="APA" Version="6"/>
+</file>
+
+<file path=customXml/itemProps1.xml><?xml version="1.0" encoding="utf-8"?>
+<ds:datastoreItem xmlns:ds="http://schemas.openxmlformats.org/officeDocument/2006/customXml" ds:itemID="{1A5A4926-B05C-4ED1-A856-482DBAF8602A}">
+  <ds:schemaRefs>
+    <ds:schemaRef ds:uri="http://schemas.openxmlformats.org/officeDocument/2006/bibliography"/>
+  </ds:schemaRefs>
+</ds:datastoreItem>
 </file>
</xml_diff>